<commit_message>
Acta del primer sprint
Versión final del acta del primer Sprint
</commit_message>
<xml_diff>
--- a/PrimerSprint/ACTA_Sprint-1.docx
+++ b/PrimerSprint/ACTA_Sprint-1.docx
@@ -1,6 +1,6 @@
 
 <file path=word/document.xml><?xml version="1.0" encoding="utf-8"?>
-<w:document xmlns:wpc="http://schemas.microsoft.com/office/word/2010/wordprocessingCanvas" xmlns:mc="http://schemas.openxmlformats.org/markup-compatibility/2006" xmlns:o="urn:schemas-microsoft-com:office:office" xmlns:r="http://schemas.openxmlformats.org/officeDocument/2006/relationships" xmlns:m="http://schemas.openxmlformats.org/officeDocument/2006/math" xmlns:v="urn:schemas-microsoft-com:vml" xmlns:wp14="http://schemas.microsoft.com/office/word/2010/wordprocessingDrawing" xmlns:wp="http://schemas.openxmlformats.org/drawingml/2006/wordprocessingDrawing" xmlns:w10="urn:schemas-microsoft-com:office:word" xmlns:w="http://schemas.openxmlformats.org/wordprocessingml/2006/main" xmlns:w14="http://schemas.microsoft.com/office/word/2010/wordml" xmlns:w15="http://schemas.microsoft.com/office/word/2012/wordml" xmlns:wpg="http://schemas.microsoft.com/office/word/2010/wordprocessingGroup" xmlns:wpi="http://schemas.microsoft.com/office/word/2010/wordprocessingInk" xmlns:wne="http://schemas.microsoft.com/office/word/2006/wordml" xmlns:wps="http://schemas.microsoft.com/office/word/2010/wordprocessingShape" mc:Ignorable="w14 w15 wp14">
+<w:document xmlns:wpc="http://schemas.microsoft.com/office/word/2010/wordprocessingCanvas" xmlns:cx="http://schemas.microsoft.com/office/drawing/2014/chartex" xmlns:cx1="http://schemas.microsoft.com/office/drawing/2015/9/8/chartex" xmlns:cx2="http://schemas.microsoft.com/office/drawing/2015/10/21/chartex" xmlns:cx3="http://schemas.microsoft.com/office/drawing/2016/5/9/chartex" xmlns:cx4="http://schemas.microsoft.com/office/drawing/2016/5/10/chartex" xmlns:cx5="http://schemas.microsoft.com/office/drawing/2016/5/11/chartex" xmlns:cx6="http://schemas.microsoft.com/office/drawing/2016/5/12/chartex" xmlns:cx7="http://schemas.microsoft.com/office/drawing/2016/5/13/chartex" xmlns:cx8="http://schemas.microsoft.com/office/drawing/2016/5/14/chartex" xmlns:mc="http://schemas.openxmlformats.org/markup-compatibility/2006" xmlns:aink="http://schemas.microsoft.com/office/drawing/2016/ink" xmlns:am3d="http://schemas.microsoft.com/office/drawing/2017/model3d" xmlns:o="urn:schemas-microsoft-com:office:office" xmlns:r="http://schemas.openxmlformats.org/officeDocument/2006/relationships" xmlns:m="http://schemas.openxmlformats.org/officeDocument/2006/math" xmlns:v="urn:schemas-microsoft-com:vml" xmlns:wp14="http://schemas.microsoft.com/office/word/2010/wordprocessingDrawing" xmlns:wp="http://schemas.openxmlformats.org/drawingml/2006/wordprocessingDrawing" xmlns:w10="urn:schemas-microsoft-com:office:word" xmlns:w="http://schemas.openxmlformats.org/wordprocessingml/2006/main" xmlns:w14="http://schemas.microsoft.com/office/word/2010/wordml" xmlns:w15="http://schemas.microsoft.com/office/word/2012/wordml" xmlns:w16cid="http://schemas.microsoft.com/office/word/2016/wordml/cid" xmlns:w16se="http://schemas.microsoft.com/office/word/2015/wordml/symex" xmlns:wpg="http://schemas.microsoft.com/office/word/2010/wordprocessingGroup" xmlns:wpi="http://schemas.microsoft.com/office/word/2010/wordprocessingInk" xmlns:wne="http://schemas.microsoft.com/office/word/2006/wordml" xmlns:wps="http://schemas.microsoft.com/office/word/2010/wordprocessingShape" mc:Ignorable="w14 w15 w16se w16cid wp14">
   <w:body>
     <w:p>
       <w:pPr>
@@ -659,17 +659,7 @@
           <w:sz w:val="24"/>
           <w:szCs w:val="24"/>
         </w:rPr>
-        <w:t>Julio Rodríguez Romero, J</w:t>
-      </w:r>
-      <w:bookmarkStart w:id="0" w:name="_GoBack"/>
-      <w:bookmarkEnd w:id="0"/>
-      <w:r>
-        <w:rPr>
-          <w:rFonts w:ascii="Arial" w:hAnsi="Arial" w:cs="Arial"/>
-          <w:sz w:val="24"/>
-          <w:szCs w:val="24"/>
-        </w:rPr>
-        <w:t>osé María Baviera Viguer, Julio César Martín Martín y José Luis Rodríguez Molleja</w:t>
+        <w:t>Julio Rodríguez Romero, José María Baviera Viguer, Julio César Martín Martín y José Luis Rodríguez Molleja</w:t>
       </w:r>
     </w:p>
     <w:p>
@@ -796,6 +786,31 @@
     </w:p>
     <w:p>
       <w:pPr>
+        <w:rPr>
+          <w:rStyle w:val="apple-style-span"/>
+          <w:rFonts w:ascii="Arial" w:hAnsi="Arial" w:cs="Arial"/>
+          <w:b/>
+          <w:color w:val="000000"/>
+          <w:sz w:val="24"/>
+          <w:szCs w:val="24"/>
+          <w:shd w:val="clear" w:color="auto" w:fill="FFFFFF"/>
+        </w:rPr>
+      </w:pPr>
+      <w:r>
+        <w:rPr>
+          <w:rStyle w:val="apple-style-span"/>
+          <w:rFonts w:ascii="Arial" w:hAnsi="Arial" w:cs="Arial"/>
+          <w:b/>
+          <w:color w:val="000000"/>
+          <w:sz w:val="24"/>
+          <w:szCs w:val="24"/>
+          <w:shd w:val="clear" w:color="auto" w:fill="FFFFFF"/>
+        </w:rPr>
+        <w:br w:type="page"/>
+      </w:r>
+    </w:p>
+    <w:p>
+      <w:pPr>
         <w:pStyle w:val="Prrafodelista"/>
         <w:numPr>
           <w:ilvl w:val="1"/>
@@ -822,6 +837,7 @@
           <w:szCs w:val="24"/>
           <w:shd w:val="clear" w:color="auto" w:fill="FFFFFF"/>
         </w:rPr>
+        <w:lastRenderedPageBreak/>
         <w:t xml:space="preserve">. </w:t>
       </w:r>
       <w:r>
@@ -848,6 +864,51 @@
           <w:shd w:val="clear" w:color="auto" w:fill="FFFFFF"/>
         </w:rPr>
         <w:t>sprint</w:t>
+      </w:r>
+      <w:bookmarkStart w:id="0" w:name="_GoBack"/>
+      <w:bookmarkEnd w:id="0"/>
+    </w:p>
+    <w:p>
+      <w:pPr>
+        <w:spacing w:after="0"/>
+        <w:jc w:val="both"/>
+        <w:rPr>
+          <w:rFonts w:ascii="Arial" w:hAnsi="Arial" w:cs="Arial"/>
+          <w:sz w:val="24"/>
+          <w:szCs w:val="24"/>
+        </w:rPr>
+      </w:pPr>
+      <w:r>
+        <w:rPr>
+          <w:rFonts w:ascii="Arial" w:hAnsi="Arial" w:cs="Arial"/>
+          <w:sz w:val="24"/>
+          <w:szCs w:val="24"/>
+        </w:rPr>
+        <w:t xml:space="preserve">Se identifican </w:t>
+      </w:r>
+      <w:r>
+        <w:rPr>
+          <w:rFonts w:ascii="Arial" w:hAnsi="Arial" w:cs="Arial"/>
+          <w:sz w:val="24"/>
+          <w:szCs w:val="24"/>
+        </w:rPr>
+        <w:t xml:space="preserve">y reparten </w:t>
+      </w:r>
+      <w:r>
+        <w:rPr>
+          <w:rFonts w:ascii="Arial" w:hAnsi="Arial" w:cs="Arial"/>
+          <w:sz w:val="24"/>
+          <w:szCs w:val="24"/>
+        </w:rPr>
+        <w:t>las diferentes tareas a realizar por los miembros del equipo</w:t>
+      </w:r>
+      <w:r>
+        <w:rPr>
+          <w:rFonts w:ascii="Arial" w:hAnsi="Arial" w:cs="Arial"/>
+          <w:sz w:val="24"/>
+          <w:szCs w:val="24"/>
+        </w:rPr>
+        <w:t>:</w:t>
       </w:r>
     </w:p>
     <w:p>
@@ -871,40 +932,7 @@
           <w:sz w:val="24"/>
           <w:szCs w:val="24"/>
         </w:rPr>
-        <w:lastRenderedPageBreak/>
-        <w:t xml:space="preserve">Se </w:t>
-      </w:r>
-      <w:r>
-        <w:rPr>
-          <w:rFonts w:ascii="Arial" w:hAnsi="Arial" w:cs="Arial"/>
-          <w:sz w:val="24"/>
-          <w:szCs w:val="24"/>
-        </w:rPr>
-        <w:t xml:space="preserve">identifican </w:t>
-      </w:r>
-      <w:r>
-        <w:rPr>
-          <w:rFonts w:ascii="Arial" w:hAnsi="Arial" w:cs="Arial"/>
-          <w:sz w:val="24"/>
-          <w:szCs w:val="24"/>
-        </w:rPr>
-        <w:t xml:space="preserve">las diferentes </w:t>
-      </w:r>
-      <w:r>
-        <w:rPr>
-          <w:rFonts w:ascii="Arial" w:hAnsi="Arial" w:cs="Arial"/>
-          <w:sz w:val="24"/>
-          <w:szCs w:val="24"/>
-        </w:rPr>
-        <w:t>tareas a realizar por los miembros del equipo</w:t>
-      </w:r>
-      <w:r>
-        <w:rPr>
-          <w:rFonts w:ascii="Arial" w:hAnsi="Arial" w:cs="Arial"/>
-          <w:sz w:val="24"/>
-          <w:szCs w:val="24"/>
-        </w:rPr>
-        <w:t>:</w:t>
+        <w:t>Diseño y configuración de la interfaz de usuario</w:t>
       </w:r>
     </w:p>
     <w:p>
@@ -922,99 +950,243 @@
           <w:szCs w:val="24"/>
         </w:rPr>
       </w:pPr>
-    </w:p>
-    <w:p>
-      <w:pPr>
-        <w:jc w:val="both"/>
-        <w:rPr>
-          <w:rFonts w:ascii="Arial" w:hAnsi="Arial" w:cs="Arial"/>
-          <w:b/>
-          <w:color w:val="FF0000"/>
-          <w:sz w:val="24"/>
-          <w:szCs w:val="24"/>
-        </w:rPr>
-      </w:pPr>
+      <w:r>
+        <w:rPr>
+          <w:rFonts w:ascii="Arial" w:hAnsi="Arial" w:cs="Arial"/>
+          <w:sz w:val="24"/>
+          <w:szCs w:val="24"/>
+        </w:rPr>
+        <w:t>Montaje de un visor con artefactos</w:t>
+      </w:r>
     </w:p>
     <w:p>
       <w:pPr>
         <w:pStyle w:val="Prrafodelista"/>
         <w:numPr>
-          <w:ilvl w:val="1"/>
-          <w:numId w:val="1"/>
+          <w:ilvl w:val="0"/>
+          <w:numId w:val="7"/>
         </w:numPr>
-        <w:tabs>
-          <w:tab w:val="left" w:pos="567"/>
-        </w:tabs>
-        <w:jc w:val="both"/>
-        <w:rPr>
-          <w:rFonts w:ascii="Arial" w:hAnsi="Arial" w:cs="Arial"/>
-          <w:b/>
-          <w:color w:val="FF0000"/>
-          <w:sz w:val="24"/>
-          <w:szCs w:val="24"/>
-        </w:rPr>
-      </w:pPr>
-      <w:r>
-        <w:rPr>
-          <w:rFonts w:ascii="Arial" w:hAnsi="Arial" w:cs="Arial"/>
-          <w:b/>
-          <w:color w:val="FF0000"/>
-          <w:sz w:val="24"/>
-          <w:szCs w:val="24"/>
-        </w:rPr>
-        <w:t xml:space="preserve">. </w:t>
-      </w:r>
-      <w:r>
-        <w:rPr>
-          <w:rFonts w:ascii="Arial" w:hAnsi="Arial" w:cs="Arial"/>
-          <w:b/>
-          <w:color w:val="FF0000"/>
-          <w:sz w:val="24"/>
-          <w:szCs w:val="24"/>
-        </w:rPr>
-        <w:t>Determinación del Sprint 1</w:t>
-      </w:r>
-    </w:p>
-    <w:p>
-      <w:pPr>
         <w:spacing w:after="0"/>
-        <w:ind w:firstLine="360"/>
-        <w:jc w:val="both"/>
-        <w:rPr>
-          <w:rFonts w:ascii="Arial" w:hAnsi="Arial" w:cs="Arial"/>
-          <w:color w:val="FF0000"/>
-          <w:sz w:val="24"/>
-          <w:szCs w:val="24"/>
-        </w:rPr>
-      </w:pPr>
-      <w:r>
-        <w:rPr>
-          <w:rFonts w:ascii="Arial" w:hAnsi="Arial" w:cs="Arial"/>
-          <w:color w:val="FF0000"/>
-          <w:sz w:val="24"/>
-          <w:szCs w:val="24"/>
-        </w:rPr>
-        <w:t xml:space="preserve">El </w:t>
-      </w:r>
-      <w:r>
-        <w:rPr>
-          <w:rFonts w:ascii="Arial" w:hAnsi="Arial" w:cs="Arial"/>
-          <w:b/>
+        <w:jc w:val="both"/>
+        <w:rPr>
+          <w:rFonts w:ascii="Arial" w:hAnsi="Arial" w:cs="Arial"/>
+          <w:sz w:val="24"/>
+          <w:szCs w:val="24"/>
+        </w:rPr>
+      </w:pPr>
+      <w:r>
+        <w:rPr>
+          <w:rFonts w:ascii="Arial" w:hAnsi="Arial" w:cs="Arial"/>
+          <w:sz w:val="24"/>
+          <w:szCs w:val="24"/>
+        </w:rPr>
+        <w:t>Identificar clases y JSON asociados</w:t>
+      </w:r>
+    </w:p>
+    <w:p>
+      <w:pPr>
+        <w:pStyle w:val="Prrafodelista"/>
+        <w:numPr>
+          <w:ilvl w:val="0"/>
+          <w:numId w:val="7"/>
+        </w:numPr>
+        <w:spacing w:after="0"/>
+        <w:jc w:val="both"/>
+        <w:rPr>
+          <w:rFonts w:ascii="Arial" w:hAnsi="Arial" w:cs="Arial"/>
+          <w:sz w:val="24"/>
+          <w:szCs w:val="24"/>
+        </w:rPr>
+      </w:pPr>
+      <w:r>
+        <w:rPr>
+          <w:rFonts w:ascii="Arial" w:hAnsi="Arial" w:cs="Arial"/>
+          <w:sz w:val="24"/>
+          <w:szCs w:val="24"/>
+        </w:rPr>
+        <w:t>Obtener usuarios y mostrarlos</w:t>
+      </w:r>
+    </w:p>
+    <w:p>
+      <w:pPr>
+        <w:pStyle w:val="Prrafodelista"/>
+        <w:numPr>
+          <w:ilvl w:val="0"/>
+          <w:numId w:val="7"/>
+        </w:numPr>
+        <w:spacing w:after="0"/>
+        <w:jc w:val="both"/>
+        <w:rPr>
+          <w:rFonts w:ascii="Arial" w:hAnsi="Arial" w:cs="Arial"/>
           <w:i/>
-          <w:color w:val="FF0000"/>
-          <w:sz w:val="24"/>
-          <w:szCs w:val="24"/>
-        </w:rPr>
-        <w:t>Product Owner</w:t>
-      </w:r>
-      <w:r>
-        <w:rPr>
-          <w:rFonts w:ascii="Arial" w:hAnsi="Arial" w:cs="Arial"/>
-          <w:color w:val="FF0000"/>
-          <w:sz w:val="24"/>
-          <w:szCs w:val="24"/>
-        </w:rPr>
-        <w:t xml:space="preserve"> inició incluyendo en la pila del producto (Product Backlog) los casos de uso del sistema.</w:t>
+          <w:iCs/>
+          <w:sz w:val="24"/>
+          <w:szCs w:val="24"/>
+        </w:rPr>
+      </w:pPr>
+      <w:r>
+        <w:rPr>
+          <w:rFonts w:ascii="Arial" w:hAnsi="Arial" w:cs="Arial"/>
+          <w:sz w:val="24"/>
+          <w:szCs w:val="24"/>
+        </w:rPr>
+        <w:t>Diagramas de secuencia (leer artefacto y pintarlo, leer y autenticar</w:t>
+      </w:r>
+      <w:r>
+        <w:rPr>
+          <w:rFonts w:ascii="Arial" w:hAnsi="Arial" w:cs="Arial"/>
+          <w:sz w:val="24"/>
+          <w:szCs w:val="24"/>
+        </w:rPr>
+        <w:t xml:space="preserve"> </w:t>
+      </w:r>
+      <w:r>
+        <w:rPr>
+          <w:rFonts w:ascii="Arial" w:hAnsi="Arial" w:cs="Arial"/>
+          <w:sz w:val="24"/>
+          <w:szCs w:val="24"/>
+        </w:rPr>
+        <w:t>usuario)</w:t>
+      </w:r>
+    </w:p>
+    <w:p>
+      <w:pPr>
+        <w:pStyle w:val="Prrafodelista"/>
+        <w:numPr>
+          <w:ilvl w:val="0"/>
+          <w:numId w:val="7"/>
+        </w:numPr>
+        <w:spacing w:after="0"/>
+        <w:jc w:val="both"/>
+        <w:rPr>
+          <w:rFonts w:ascii="Arial" w:hAnsi="Arial" w:cs="Arial"/>
+          <w:sz w:val="24"/>
+          <w:szCs w:val="24"/>
+        </w:rPr>
+      </w:pPr>
+      <w:r>
+        <w:rPr>
+          <w:rFonts w:ascii="Arial" w:hAnsi="Arial" w:cs="Arial"/>
+          <w:sz w:val="24"/>
+          <w:szCs w:val="24"/>
+        </w:rPr>
+        <w:t xml:space="preserve">Diagrama </w:t>
+      </w:r>
+      <w:r>
+        <w:rPr>
+          <w:rFonts w:ascii="Arial" w:hAnsi="Arial" w:cs="Arial"/>
+          <w:i/>
+          <w:iCs/>
+          <w:sz w:val="24"/>
+          <w:szCs w:val="24"/>
+        </w:rPr>
+        <w:t>burndown</w:t>
+      </w:r>
+    </w:p>
+    <w:p>
+      <w:pPr>
+        <w:pStyle w:val="Prrafodelista"/>
+        <w:numPr>
+          <w:ilvl w:val="0"/>
+          <w:numId w:val="7"/>
+        </w:numPr>
+        <w:spacing w:after="0"/>
+        <w:jc w:val="both"/>
+        <w:rPr>
+          <w:rFonts w:ascii="Arial" w:hAnsi="Arial" w:cs="Arial"/>
+          <w:sz w:val="24"/>
+          <w:szCs w:val="24"/>
+        </w:rPr>
+      </w:pPr>
+      <w:r>
+        <w:rPr>
+          <w:rFonts w:ascii="Arial" w:hAnsi="Arial" w:cs="Arial"/>
+          <w:sz w:val="24"/>
+          <w:szCs w:val="24"/>
+        </w:rPr>
+        <w:t xml:space="preserve">Tabla </w:t>
+      </w:r>
+      <w:r>
+        <w:rPr>
+          <w:rFonts w:ascii="Arial" w:hAnsi="Arial" w:cs="Arial"/>
+          <w:i/>
+          <w:iCs/>
+          <w:sz w:val="24"/>
+          <w:szCs w:val="24"/>
+        </w:rPr>
+        <w:t>Kan-ban</w:t>
+      </w:r>
+    </w:p>
+    <w:p>
+      <w:pPr>
+        <w:pStyle w:val="Prrafodelista"/>
+        <w:numPr>
+          <w:ilvl w:val="0"/>
+          <w:numId w:val="7"/>
+        </w:numPr>
+        <w:spacing w:after="0"/>
+        <w:jc w:val="both"/>
+        <w:rPr>
+          <w:rFonts w:ascii="Arial" w:hAnsi="Arial" w:cs="Arial"/>
+          <w:i/>
+          <w:iCs/>
+          <w:sz w:val="24"/>
+          <w:szCs w:val="24"/>
+        </w:rPr>
+      </w:pPr>
+      <w:r>
+        <w:rPr>
+          <w:rFonts w:ascii="Arial" w:hAnsi="Arial" w:cs="Arial"/>
+          <w:i/>
+          <w:iCs/>
+          <w:sz w:val="24"/>
+          <w:szCs w:val="24"/>
+        </w:rPr>
+        <w:t>Sprint backlog</w:t>
+      </w:r>
+    </w:p>
+    <w:p>
+      <w:pPr>
+        <w:pStyle w:val="Prrafodelista"/>
+        <w:numPr>
+          <w:ilvl w:val="0"/>
+          <w:numId w:val="7"/>
+        </w:numPr>
+        <w:spacing w:after="0"/>
+        <w:jc w:val="both"/>
+        <w:rPr>
+          <w:rFonts w:ascii="Arial" w:hAnsi="Arial" w:cs="Arial"/>
+          <w:i/>
+          <w:iCs/>
+          <w:sz w:val="24"/>
+          <w:szCs w:val="24"/>
+        </w:rPr>
+      </w:pPr>
+      <w:r>
+        <w:rPr>
+          <w:rFonts w:ascii="Arial" w:hAnsi="Arial" w:cs="Arial"/>
+          <w:sz w:val="24"/>
+          <w:szCs w:val="24"/>
+        </w:rPr>
+        <w:t xml:space="preserve">Acta del </w:t>
+      </w:r>
+      <w:r>
+        <w:rPr>
+          <w:rFonts w:ascii="Arial" w:hAnsi="Arial" w:cs="Arial"/>
+          <w:i/>
+          <w:iCs/>
+          <w:sz w:val="24"/>
+          <w:szCs w:val="24"/>
+        </w:rPr>
+        <w:t>sprint</w:t>
+      </w:r>
+      <w:r>
+        <w:rPr>
+          <w:rFonts w:ascii="Arial" w:hAnsi="Arial" w:cs="Arial"/>
+          <w:sz w:val="24"/>
+          <w:szCs w:val="24"/>
+        </w:rPr>
+        <w:t xml:space="preserve"> (este documento)</w:t>
       </w:r>
     </w:p>
     <w:p>
@@ -1025,76 +1197,17 @@
         <w:jc w:val="both"/>
         <w:rPr>
           <w:rFonts w:ascii="Arial" w:hAnsi="Arial" w:cs="Arial"/>
-          <w:b/>
-          <w:color w:val="FF0000"/>
-          <w:sz w:val="24"/>
-          <w:szCs w:val="24"/>
-        </w:rPr>
-      </w:pPr>
-    </w:p>
-    <w:p>
-      <w:pPr>
-        <w:pStyle w:val="Prrafodelista"/>
-        <w:spacing w:after="0"/>
-        <w:ind w:left="360"/>
-        <w:jc w:val="both"/>
-        <w:rPr>
-          <w:rFonts w:ascii="Arial" w:hAnsi="Arial" w:cs="Arial"/>
-          <w:b/>
-          <w:color w:val="FF0000"/>
-          <w:sz w:val="24"/>
-          <w:szCs w:val="24"/>
-        </w:rPr>
-      </w:pPr>
-      <w:r>
-        <w:rPr>
-          <w:rFonts w:ascii="Arial" w:hAnsi="Arial" w:cs="Arial"/>
-          <w:b/>
-          <w:color w:val="FF0000"/>
-          <w:sz w:val="24"/>
-          <w:szCs w:val="24"/>
-        </w:rPr>
-        <w:t>Estas son:</w:t>
-      </w:r>
-    </w:p>
-    <w:p>
-      <w:pPr>
-        <w:pStyle w:val="Prrafodelista"/>
-        <w:spacing w:after="0"/>
-        <w:ind w:left="360"/>
-        <w:jc w:val="both"/>
-        <w:rPr>
-          <w:rFonts w:ascii="Arial" w:hAnsi="Arial" w:cs="Arial"/>
-          <w:b/>
-          <w:color w:val="FF0000"/>
-          <w:sz w:val="24"/>
-          <w:szCs w:val="24"/>
-        </w:rPr>
-      </w:pPr>
-    </w:p>
-    <w:p>
-      <w:pPr>
-        <w:spacing w:after="0"/>
-        <w:jc w:val="both"/>
-        <w:rPr>
-          <w:rFonts w:ascii="Arial" w:hAnsi="Arial" w:cs="Arial"/>
           <w:i/>
           <w:color w:val="FF0000"/>
           <w:sz w:val="24"/>
           <w:szCs w:val="24"/>
         </w:rPr>
       </w:pPr>
-      <w:r>
-        <w:rPr>
-          <w:rFonts w:ascii="Arial" w:hAnsi="Arial" w:cs="Arial"/>
-          <w:b/>
-          <w:color w:val="FF0000"/>
-          <w:sz w:val="24"/>
-          <w:szCs w:val="24"/>
-        </w:rPr>
-        <w:t xml:space="preserve">CU1: </w:t>
-      </w:r>
-      <w:r>
+    </w:p>
+    <w:p>
+      <w:pPr>
+        <w:spacing w:after="0"/>
+        <w:jc w:val="both"/>
         <w:rPr>
           <w:rFonts w:ascii="Arial" w:hAnsi="Arial" w:cs="Arial"/>
           <w:i/>
@@ -1102,8 +1215,7 @@
           <w:sz w:val="24"/>
           <w:szCs w:val="24"/>
         </w:rPr>
-        <w:t>Yo como usuario: deseo poder inicializar sesión en el sistema</w:t>
-      </w:r>
+      </w:pPr>
     </w:p>
     <w:p>
       <w:pPr>
@@ -1111,1146 +1223,47 @@
         <w:jc w:val="both"/>
         <w:rPr>
           <w:rFonts w:ascii="Arial" w:hAnsi="Arial" w:cs="Arial"/>
-          <w:i/>
-          <w:color w:val="FF0000"/>
-          <w:sz w:val="24"/>
-          <w:szCs w:val="24"/>
-        </w:rPr>
-      </w:pPr>
-      <w:r>
-        <w:rPr>
-          <w:rFonts w:ascii="Arial" w:hAnsi="Arial" w:cs="Arial"/>
-          <w:b/>
-          <w:color w:val="FF0000"/>
-          <w:sz w:val="24"/>
-          <w:szCs w:val="24"/>
-        </w:rPr>
-        <w:t>CU2</w:t>
-      </w:r>
-      <w:r>
-        <w:rPr>
-          <w:rFonts w:ascii="Arial" w:hAnsi="Arial" w:cs="Arial"/>
-          <w:i/>
-          <w:color w:val="FF0000"/>
-          <w:sz w:val="24"/>
-          <w:szCs w:val="24"/>
-        </w:rPr>
-        <w:t>:</w:t>
-      </w:r>
-      <w:r>
-        <w:rPr>
-          <w:rFonts w:ascii="Arial" w:hAnsi="Arial" w:cs="Arial"/>
-          <w:color w:val="FF0000"/>
-        </w:rPr>
-        <w:t xml:space="preserve"> </w:t>
-      </w:r>
-      <w:r>
-        <w:rPr>
-          <w:rFonts w:ascii="Arial" w:hAnsi="Arial" w:cs="Arial"/>
-          <w:i/>
-          <w:color w:val="FF0000"/>
-          <w:sz w:val="24"/>
-          <w:szCs w:val="24"/>
-        </w:rPr>
-        <w:t xml:space="preserve">Yo como usuario: deseo poder realizar una búsqueda total o parcial de información. </w:t>
-      </w:r>
-    </w:p>
-    <w:p>
-      <w:pPr>
-        <w:spacing w:after="0"/>
-        <w:jc w:val="both"/>
-        <w:rPr>
-          <w:rFonts w:ascii="Arial" w:hAnsi="Arial" w:cs="Arial"/>
-          <w:i/>
-          <w:color w:val="FF0000"/>
-          <w:sz w:val="24"/>
-          <w:szCs w:val="24"/>
-        </w:rPr>
-      </w:pPr>
-      <w:r>
-        <w:rPr>
-          <w:rFonts w:ascii="Arial" w:hAnsi="Arial" w:cs="Arial"/>
-          <w:b/>
-          <w:color w:val="FF0000"/>
-          <w:sz w:val="24"/>
-          <w:szCs w:val="24"/>
-        </w:rPr>
-        <w:t>CU3:</w:t>
-      </w:r>
-      <w:r>
-        <w:rPr>
-          <w:rFonts w:ascii="Arial" w:hAnsi="Arial" w:cs="Arial"/>
-          <w:i/>
-          <w:color w:val="FF0000"/>
-          <w:sz w:val="24"/>
-          <w:szCs w:val="24"/>
-        </w:rPr>
-        <w:t xml:space="preserve"> Yo como usuario: deseo que el sistema me permita guardar los parámetros establecidos en una búsqueda para poder reutilizarla en el futuro.</w:t>
-      </w:r>
-    </w:p>
-    <w:p>
-      <w:pPr>
-        <w:spacing w:after="0"/>
-        <w:jc w:val="both"/>
-        <w:rPr>
-          <w:rFonts w:ascii="Arial" w:hAnsi="Arial" w:cs="Arial"/>
-          <w:i/>
-          <w:color w:val="FF0000"/>
-          <w:sz w:val="24"/>
-          <w:szCs w:val="24"/>
-        </w:rPr>
-      </w:pPr>
-      <w:r>
-        <w:rPr>
-          <w:rFonts w:ascii="Arial" w:hAnsi="Arial" w:cs="Arial"/>
-          <w:b/>
-          <w:color w:val="FF0000"/>
-          <w:sz w:val="24"/>
-          <w:szCs w:val="24"/>
-        </w:rPr>
-        <w:t>CU4</w:t>
-      </w:r>
-      <w:r>
-        <w:rPr>
-          <w:rFonts w:ascii="Arial" w:hAnsi="Arial" w:cs="Arial"/>
-          <w:b/>
-          <w:color w:val="FF0000"/>
-          <w:sz w:val="24"/>
-          <w:szCs w:val="24"/>
-        </w:rPr>
-        <w:t xml:space="preserve">: </w:t>
-      </w:r>
-      <w:r>
-        <w:rPr>
-          <w:rFonts w:ascii="Arial" w:hAnsi="Arial" w:cs="Arial"/>
-          <w:i/>
-          <w:color w:val="FF0000"/>
-          <w:sz w:val="24"/>
-          <w:szCs w:val="24"/>
-        </w:rPr>
-        <w:t>Yo como usuario: deseo que el sistema me permita guardar los parámetros establecidos en una búsqueda para poder reutilizarla en el futuro.</w:t>
-      </w:r>
-    </w:p>
-    <w:p>
-      <w:pPr>
-        <w:spacing w:after="0"/>
-        <w:jc w:val="both"/>
-        <w:rPr>
-          <w:rFonts w:ascii="Arial" w:hAnsi="Arial" w:cs="Arial"/>
-          <w:b/>
-          <w:color w:val="FF0000"/>
-          <w:sz w:val="24"/>
-          <w:szCs w:val="24"/>
-        </w:rPr>
-      </w:pPr>
-      <w:r>
-        <w:rPr>
-          <w:rFonts w:ascii="Arial" w:hAnsi="Arial" w:cs="Arial"/>
-          <w:b/>
-          <w:color w:val="FF0000"/>
-          <w:sz w:val="24"/>
-          <w:szCs w:val="24"/>
-        </w:rPr>
-        <w:t>CU5</w:t>
-      </w:r>
-      <w:r>
-        <w:rPr>
-          <w:rFonts w:ascii="Arial" w:hAnsi="Arial" w:cs="Arial"/>
-          <w:b/>
-          <w:color w:val="FF0000"/>
-          <w:sz w:val="24"/>
-          <w:szCs w:val="24"/>
-        </w:rPr>
-        <w:t xml:space="preserve">: </w:t>
-      </w:r>
-      <w:r>
-        <w:rPr>
-          <w:rFonts w:ascii="Arial" w:hAnsi="Arial" w:cs="Arial"/>
-          <w:i/>
-          <w:color w:val="FF0000"/>
-          <w:sz w:val="24"/>
-          <w:szCs w:val="24"/>
-        </w:rPr>
-        <w:t>Yo como usuario: deseo poder consultar los parámetros de una consulta guardada.</w:t>
-      </w:r>
-    </w:p>
-    <w:p>
-      <w:pPr>
-        <w:spacing w:after="0"/>
-        <w:jc w:val="both"/>
-        <w:rPr>
-          <w:rFonts w:ascii="Arial" w:hAnsi="Arial" w:cs="Arial"/>
-          <w:b/>
-          <w:color w:val="FF0000"/>
-          <w:sz w:val="24"/>
-          <w:szCs w:val="24"/>
-        </w:rPr>
-      </w:pPr>
-      <w:r>
-        <w:rPr>
-          <w:rFonts w:ascii="Arial" w:hAnsi="Arial" w:cs="Arial"/>
-          <w:b/>
-          <w:color w:val="FF0000"/>
-          <w:sz w:val="24"/>
-          <w:szCs w:val="24"/>
-        </w:rPr>
-        <w:t>CU6</w:t>
-      </w:r>
-      <w:r>
-        <w:rPr>
-          <w:rFonts w:ascii="Arial" w:hAnsi="Arial" w:cs="Arial"/>
-          <w:b/>
-          <w:color w:val="FF0000"/>
-          <w:sz w:val="24"/>
-          <w:szCs w:val="24"/>
-        </w:rPr>
-        <w:t xml:space="preserve">: </w:t>
-      </w:r>
-      <w:r>
-        <w:rPr>
-          <w:rFonts w:ascii="Arial" w:hAnsi="Arial" w:cs="Arial"/>
-          <w:i/>
-          <w:color w:val="FF0000"/>
-          <w:sz w:val="24"/>
-          <w:szCs w:val="24"/>
-        </w:rPr>
-        <w:t>Yo como usuario: deseo poder borrar los parámetros de una consulta guardada.</w:t>
-      </w:r>
-      <w:r>
-        <w:rPr>
-          <w:rFonts w:ascii="Arial" w:hAnsi="Arial" w:cs="Arial"/>
-          <w:b/>
-          <w:color w:val="FF0000"/>
-          <w:sz w:val="24"/>
-          <w:szCs w:val="24"/>
-        </w:rPr>
-        <w:t xml:space="preserve">            </w:t>
-      </w:r>
-    </w:p>
-    <w:p>
-      <w:pPr>
-        <w:spacing w:after="0"/>
-        <w:jc w:val="both"/>
-        <w:rPr>
-          <w:rFonts w:ascii="Arial" w:hAnsi="Arial" w:cs="Arial"/>
-          <w:b/>
-          <w:color w:val="FF0000"/>
-          <w:sz w:val="24"/>
-          <w:szCs w:val="24"/>
-        </w:rPr>
-      </w:pPr>
-      <w:r>
-        <w:rPr>
-          <w:rFonts w:ascii="Arial" w:hAnsi="Arial" w:cs="Arial"/>
-          <w:b/>
-          <w:color w:val="FF0000"/>
-          <w:sz w:val="24"/>
-          <w:szCs w:val="24"/>
-        </w:rPr>
-        <w:t>CU7</w:t>
-      </w:r>
-      <w:r>
-        <w:rPr>
-          <w:rFonts w:ascii="Arial" w:hAnsi="Arial" w:cs="Arial"/>
-          <w:b/>
-          <w:color w:val="FF0000"/>
-          <w:sz w:val="24"/>
-          <w:szCs w:val="24"/>
-        </w:rPr>
-        <w:t xml:space="preserve">: </w:t>
-      </w:r>
-      <w:r>
-        <w:rPr>
-          <w:rFonts w:ascii="Arial" w:hAnsi="Arial" w:cs="Arial"/>
-          <w:i/>
-          <w:color w:val="FF0000"/>
-          <w:sz w:val="24"/>
-          <w:szCs w:val="24"/>
-        </w:rPr>
-        <w:t>Yo como usuario: deseo poder consultar los resultados de una búsqueda</w:t>
-      </w:r>
-      <w:r>
-        <w:rPr>
-          <w:rFonts w:ascii="Arial" w:hAnsi="Arial" w:cs="Arial"/>
-          <w:b/>
-          <w:color w:val="FF0000"/>
-          <w:sz w:val="24"/>
-          <w:szCs w:val="24"/>
-        </w:rPr>
-        <w:t>.</w:t>
-      </w:r>
-    </w:p>
-    <w:p>
-      <w:pPr>
-        <w:spacing w:after="0"/>
-        <w:jc w:val="both"/>
-        <w:rPr>
-          <w:rFonts w:ascii="Arial" w:hAnsi="Arial" w:cs="Arial"/>
-          <w:b/>
-          <w:color w:val="FF0000"/>
-          <w:sz w:val="24"/>
-          <w:szCs w:val="24"/>
-        </w:rPr>
-      </w:pPr>
-      <w:r>
-        <w:rPr>
-          <w:rFonts w:ascii="Arial" w:hAnsi="Arial" w:cs="Arial"/>
-          <w:b/>
-          <w:color w:val="FF0000"/>
-          <w:sz w:val="24"/>
-          <w:szCs w:val="24"/>
-        </w:rPr>
-        <w:t>CU8</w:t>
-      </w:r>
-      <w:r>
-        <w:rPr>
-          <w:rFonts w:ascii="Arial" w:hAnsi="Arial" w:cs="Arial"/>
-          <w:b/>
-          <w:color w:val="FF0000"/>
-          <w:sz w:val="24"/>
-          <w:szCs w:val="24"/>
-        </w:rPr>
-        <w:t xml:space="preserve">: </w:t>
-      </w:r>
-      <w:r>
-        <w:rPr>
-          <w:rFonts w:ascii="Arial" w:hAnsi="Arial" w:cs="Arial"/>
-          <w:i/>
-          <w:color w:val="FF0000"/>
-          <w:sz w:val="24"/>
-          <w:szCs w:val="24"/>
-        </w:rPr>
-        <w:t>Yo como usuario: deseo poder borrar los resultados de una búsqueda.</w:t>
-      </w:r>
-    </w:p>
-    <w:p>
-      <w:pPr>
-        <w:spacing w:after="0"/>
-        <w:jc w:val="both"/>
-        <w:rPr>
-          <w:rFonts w:ascii="Arial" w:hAnsi="Arial" w:cs="Arial"/>
-          <w:i/>
-          <w:color w:val="FF0000"/>
-          <w:sz w:val="24"/>
-          <w:szCs w:val="24"/>
-        </w:rPr>
-      </w:pPr>
-      <w:r>
-        <w:rPr>
-          <w:rFonts w:ascii="Arial" w:hAnsi="Arial" w:cs="Arial"/>
-          <w:b/>
-          <w:color w:val="FF0000"/>
-          <w:sz w:val="24"/>
-          <w:szCs w:val="24"/>
-        </w:rPr>
-        <w:t xml:space="preserve">CU9: </w:t>
-      </w:r>
-      <w:r>
-        <w:rPr>
-          <w:rFonts w:ascii="Arial" w:hAnsi="Arial" w:cs="Arial"/>
-          <w:i/>
-          <w:color w:val="FF0000"/>
-          <w:sz w:val="24"/>
-          <w:szCs w:val="24"/>
-        </w:rPr>
-        <w:t>Yo como usuario: deseo poder crearme una cuenta en el sistema</w:t>
-      </w:r>
-    </w:p>
-    <w:p>
-      <w:pPr>
-        <w:spacing w:after="0"/>
-        <w:jc w:val="both"/>
-        <w:rPr>
-          <w:rFonts w:ascii="Arial" w:hAnsi="Arial" w:cs="Arial"/>
-          <w:i/>
-          <w:color w:val="FF0000"/>
-          <w:sz w:val="24"/>
-          <w:szCs w:val="24"/>
-        </w:rPr>
-      </w:pPr>
-      <w:r>
-        <w:rPr>
-          <w:rFonts w:ascii="Arial" w:hAnsi="Arial" w:cs="Arial"/>
-          <w:b/>
-          <w:color w:val="FF0000"/>
-          <w:sz w:val="24"/>
-          <w:szCs w:val="24"/>
-        </w:rPr>
-        <w:t xml:space="preserve">CU10: </w:t>
-      </w:r>
-      <w:r>
-        <w:rPr>
-          <w:rFonts w:ascii="Arial" w:hAnsi="Arial" w:cs="Arial"/>
-          <w:i/>
-          <w:color w:val="FF0000"/>
-          <w:sz w:val="24"/>
-          <w:szCs w:val="24"/>
-        </w:rPr>
-        <w:t>Yo como usuario: deseo poder modificar los parámetros de mi cuenta (password y grupos de trabajo).</w:t>
-      </w:r>
-    </w:p>
-    <w:p>
-      <w:pPr>
-        <w:spacing w:after="0"/>
-        <w:jc w:val="both"/>
-        <w:rPr>
-          <w:rFonts w:ascii="Arial" w:hAnsi="Arial" w:cs="Arial"/>
-          <w:b/>
-          <w:color w:val="FF0000"/>
-          <w:sz w:val="24"/>
-          <w:szCs w:val="24"/>
-        </w:rPr>
-      </w:pPr>
-      <w:r>
-        <w:rPr>
-          <w:rFonts w:ascii="Arial" w:hAnsi="Arial" w:cs="Arial"/>
-          <w:b/>
-          <w:color w:val="FF0000"/>
-          <w:sz w:val="24"/>
-          <w:szCs w:val="24"/>
-        </w:rPr>
-        <w:t xml:space="preserve">CU11: </w:t>
-      </w:r>
-      <w:r>
-        <w:rPr>
-          <w:rFonts w:ascii="Arial" w:hAnsi="Arial" w:cs="Arial"/>
-          <w:i/>
-          <w:color w:val="FF0000"/>
-          <w:sz w:val="24"/>
-          <w:szCs w:val="24"/>
-        </w:rPr>
-        <w:t>Yo como usuario: deseo poder eliminar a un usuario de mi grupo de trabajo.</w:t>
-      </w:r>
-    </w:p>
-    <w:p>
-      <w:pPr>
-        <w:spacing w:after="0"/>
-        <w:jc w:val="both"/>
-        <w:rPr>
-          <w:rFonts w:ascii="Arial" w:hAnsi="Arial" w:cs="Arial"/>
-          <w:b/>
-          <w:color w:val="FF0000"/>
-          <w:sz w:val="24"/>
-          <w:szCs w:val="24"/>
-        </w:rPr>
-      </w:pPr>
-      <w:r>
-        <w:rPr>
-          <w:rFonts w:ascii="Arial" w:hAnsi="Arial" w:cs="Arial"/>
-          <w:b/>
-          <w:color w:val="FF0000"/>
-          <w:sz w:val="24"/>
-          <w:szCs w:val="24"/>
-        </w:rPr>
-        <w:t xml:space="preserve">CU12: </w:t>
-      </w:r>
-      <w:r>
-        <w:rPr>
-          <w:rFonts w:ascii="Arial" w:hAnsi="Arial" w:cs="Arial"/>
-          <w:i/>
-          <w:color w:val="FF0000"/>
-          <w:sz w:val="24"/>
-          <w:szCs w:val="24"/>
-        </w:rPr>
-        <w:t>Yo como usuario: deseo poder crear un grupo de trabajo.</w:t>
-      </w:r>
-    </w:p>
-    <w:p>
-      <w:pPr>
-        <w:spacing w:after="0"/>
-        <w:jc w:val="both"/>
-        <w:rPr>
-          <w:rFonts w:ascii="Arial" w:hAnsi="Arial" w:cs="Arial"/>
-          <w:b/>
-          <w:color w:val="FF0000"/>
-          <w:sz w:val="24"/>
-          <w:szCs w:val="24"/>
-        </w:rPr>
-      </w:pPr>
-      <w:r>
-        <w:rPr>
-          <w:rFonts w:ascii="Arial" w:hAnsi="Arial" w:cs="Arial"/>
-          <w:b/>
-          <w:color w:val="FF0000"/>
-          <w:sz w:val="24"/>
-          <w:szCs w:val="24"/>
-        </w:rPr>
-        <w:t xml:space="preserve">CU13: </w:t>
-      </w:r>
-      <w:r>
-        <w:rPr>
-          <w:rFonts w:ascii="Arial" w:hAnsi="Arial" w:cs="Arial"/>
-          <w:i/>
-          <w:color w:val="FF0000"/>
-          <w:sz w:val="24"/>
-          <w:szCs w:val="24"/>
-        </w:rPr>
-        <w:t>Yo como usuario: deseo poder borrar un grupo de trabajo.</w:t>
-      </w:r>
-    </w:p>
-    <w:p>
-      <w:pPr>
-        <w:spacing w:after="0"/>
-        <w:jc w:val="both"/>
-        <w:rPr>
-          <w:rFonts w:ascii="Arial" w:hAnsi="Arial" w:cs="Arial"/>
-          <w:color w:val="FF0000"/>
-          <w:sz w:val="24"/>
-          <w:szCs w:val="24"/>
-        </w:rPr>
-      </w:pPr>
-    </w:p>
-    <w:p>
-      <w:pPr>
-        <w:spacing w:after="0"/>
-        <w:jc w:val="both"/>
-        <w:rPr>
-          <w:rFonts w:ascii="Arial" w:hAnsi="Arial" w:cs="Arial"/>
-          <w:color w:val="FF0000"/>
-          <w:sz w:val="24"/>
-          <w:szCs w:val="24"/>
-        </w:rPr>
-      </w:pPr>
-    </w:p>
-    <w:p>
-      <w:pPr>
-        <w:spacing w:after="0"/>
-        <w:jc w:val="both"/>
-        <w:rPr>
-          <w:rFonts w:ascii="Arial" w:hAnsi="Arial" w:cs="Arial"/>
-          <w:color w:val="FF0000"/>
-          <w:sz w:val="24"/>
-          <w:szCs w:val="24"/>
-        </w:rPr>
-      </w:pPr>
-      <w:r>
-        <w:rPr>
-          <w:rFonts w:ascii="Arial" w:hAnsi="Arial" w:cs="Arial"/>
-          <w:color w:val="FF0000"/>
-          <w:sz w:val="24"/>
-          <w:szCs w:val="24"/>
-        </w:rPr>
-        <w:t>El product Owner definió la prioridad de cada historia de usuario de la siguiente forma:</w:t>
-      </w:r>
-    </w:p>
-    <w:p>
-      <w:pPr>
-        <w:pStyle w:val="Prrafodelista"/>
-        <w:spacing w:after="0"/>
-        <w:ind w:left="360"/>
-        <w:jc w:val="both"/>
-        <w:rPr>
-          <w:rFonts w:ascii="Arial" w:hAnsi="Arial" w:cs="Arial"/>
-          <w:color w:val="FF0000"/>
-          <w:sz w:val="24"/>
-          <w:szCs w:val="24"/>
-        </w:rPr>
-      </w:pPr>
-    </w:p>
-    <w:p>
-      <w:pPr>
-        <w:spacing w:after="0"/>
-        <w:jc w:val="both"/>
-        <w:rPr>
-          <w:rFonts w:ascii="Arial" w:hAnsi="Arial" w:cs="Arial"/>
-          <w:b/>
-          <w:color w:val="FF0000"/>
-          <w:sz w:val="24"/>
-          <w:szCs w:val="24"/>
-        </w:rPr>
-      </w:pPr>
-      <w:r>
-        <w:rPr>
-          <w:rFonts w:ascii="Arial" w:hAnsi="Arial" w:cs="Arial"/>
-          <w:b/>
-          <w:color w:val="FF0000"/>
-          <w:sz w:val="24"/>
-          <w:szCs w:val="24"/>
-        </w:rPr>
-        <w:t xml:space="preserve">CU1: </w:t>
-      </w:r>
-      <w:r>
-        <w:rPr>
-          <w:rFonts w:ascii="Arial" w:hAnsi="Arial" w:cs="Arial"/>
-          <w:color w:val="FF0000"/>
-          <w:sz w:val="24"/>
-          <w:szCs w:val="24"/>
-        </w:rPr>
-        <w:t>3</w:t>
-      </w:r>
-    </w:p>
-    <w:p>
-      <w:pPr>
-        <w:spacing w:after="0"/>
-        <w:jc w:val="both"/>
-        <w:rPr>
-          <w:rFonts w:ascii="Arial" w:hAnsi="Arial" w:cs="Arial"/>
-          <w:color w:val="FF0000"/>
-          <w:sz w:val="24"/>
-          <w:szCs w:val="24"/>
-        </w:rPr>
-      </w:pPr>
-      <w:r>
-        <w:rPr>
-          <w:rFonts w:ascii="Arial" w:hAnsi="Arial" w:cs="Arial"/>
-          <w:b/>
-          <w:color w:val="FF0000"/>
-          <w:sz w:val="24"/>
-          <w:szCs w:val="24"/>
-        </w:rPr>
-        <w:t>CU2:</w:t>
-      </w:r>
-      <w:r>
-        <w:rPr>
-          <w:rFonts w:ascii="Arial" w:hAnsi="Arial" w:cs="Arial"/>
-          <w:color w:val="FF0000"/>
-        </w:rPr>
-        <w:t xml:space="preserve"> </w:t>
-      </w:r>
-      <w:r>
-        <w:rPr>
-          <w:rFonts w:ascii="Arial" w:hAnsi="Arial" w:cs="Arial"/>
-          <w:color w:val="FF0000"/>
-        </w:rPr>
-        <w:t>1</w:t>
-      </w:r>
-      <w:r>
-        <w:rPr>
-          <w:rFonts w:ascii="Arial" w:hAnsi="Arial" w:cs="Arial"/>
-          <w:color w:val="FF0000"/>
-          <w:sz w:val="24"/>
-          <w:szCs w:val="24"/>
-        </w:rPr>
-        <w:t xml:space="preserve"> </w:t>
-      </w:r>
-    </w:p>
-    <w:p>
-      <w:pPr>
-        <w:spacing w:after="0"/>
-        <w:jc w:val="both"/>
-        <w:rPr>
-          <w:rFonts w:ascii="Arial" w:hAnsi="Arial" w:cs="Arial"/>
-          <w:color w:val="FF0000"/>
-          <w:sz w:val="24"/>
-          <w:szCs w:val="24"/>
-        </w:rPr>
-      </w:pPr>
-      <w:r>
-        <w:rPr>
-          <w:rFonts w:ascii="Arial" w:hAnsi="Arial" w:cs="Arial"/>
-          <w:b/>
-          <w:color w:val="FF0000"/>
-          <w:sz w:val="24"/>
-          <w:szCs w:val="24"/>
-        </w:rPr>
-        <w:lastRenderedPageBreak/>
-        <w:t>CU3:</w:t>
-      </w:r>
-      <w:r>
-        <w:rPr>
-          <w:rFonts w:ascii="Arial" w:hAnsi="Arial" w:cs="Arial"/>
-          <w:b/>
-          <w:color w:val="FF0000"/>
-          <w:sz w:val="24"/>
-          <w:szCs w:val="24"/>
-        </w:rPr>
-        <w:t xml:space="preserve"> </w:t>
-      </w:r>
-      <w:r>
-        <w:rPr>
-          <w:rFonts w:ascii="Arial" w:hAnsi="Arial" w:cs="Arial"/>
-          <w:color w:val="FF0000"/>
-          <w:sz w:val="24"/>
-          <w:szCs w:val="24"/>
-        </w:rPr>
-        <w:t>7</w:t>
-      </w:r>
-    </w:p>
-    <w:p>
-      <w:pPr>
-        <w:spacing w:after="0"/>
-        <w:jc w:val="both"/>
-        <w:rPr>
-          <w:rFonts w:ascii="Arial" w:hAnsi="Arial" w:cs="Arial"/>
-          <w:b/>
-          <w:color w:val="FF0000"/>
-          <w:sz w:val="24"/>
-          <w:szCs w:val="24"/>
-        </w:rPr>
-      </w:pPr>
-      <w:r>
-        <w:rPr>
-          <w:rFonts w:ascii="Arial" w:hAnsi="Arial" w:cs="Arial"/>
-          <w:b/>
-          <w:color w:val="FF0000"/>
-          <w:sz w:val="24"/>
-          <w:szCs w:val="24"/>
-        </w:rPr>
-        <w:t>CU4:</w:t>
-      </w:r>
-      <w:r>
-        <w:rPr>
-          <w:rFonts w:ascii="Arial" w:hAnsi="Arial" w:cs="Arial"/>
-          <w:b/>
-          <w:color w:val="FF0000"/>
-          <w:sz w:val="24"/>
-          <w:szCs w:val="24"/>
-        </w:rPr>
-        <w:t xml:space="preserve"> </w:t>
-      </w:r>
-      <w:r>
-        <w:rPr>
-          <w:rFonts w:ascii="Arial" w:hAnsi="Arial" w:cs="Arial"/>
-          <w:color w:val="FF0000"/>
-          <w:sz w:val="24"/>
-          <w:szCs w:val="24"/>
-        </w:rPr>
-        <w:t>4</w:t>
-      </w:r>
-    </w:p>
-    <w:p>
-      <w:pPr>
-        <w:spacing w:after="0"/>
-        <w:jc w:val="both"/>
-        <w:rPr>
-          <w:rFonts w:ascii="Arial" w:hAnsi="Arial" w:cs="Arial"/>
-          <w:b/>
-          <w:color w:val="FF0000"/>
-          <w:sz w:val="24"/>
-          <w:szCs w:val="24"/>
-        </w:rPr>
-      </w:pPr>
-      <w:r>
-        <w:rPr>
-          <w:rFonts w:ascii="Arial" w:hAnsi="Arial" w:cs="Arial"/>
-          <w:b/>
-          <w:color w:val="FF0000"/>
-          <w:sz w:val="24"/>
-          <w:szCs w:val="24"/>
-        </w:rPr>
-        <w:t>CU5:</w:t>
-      </w:r>
-      <w:r>
-        <w:rPr>
-          <w:rFonts w:ascii="Arial" w:hAnsi="Arial" w:cs="Arial"/>
-          <w:b/>
-          <w:color w:val="FF0000"/>
-          <w:sz w:val="24"/>
-          <w:szCs w:val="24"/>
-        </w:rPr>
-        <w:t xml:space="preserve"> </w:t>
-      </w:r>
-      <w:r>
-        <w:rPr>
-          <w:rFonts w:ascii="Arial" w:hAnsi="Arial" w:cs="Arial"/>
-          <w:color w:val="FF0000"/>
-          <w:sz w:val="24"/>
-          <w:szCs w:val="24"/>
-        </w:rPr>
-        <w:t>8</w:t>
-      </w:r>
-    </w:p>
-    <w:p>
-      <w:pPr>
-        <w:spacing w:after="0"/>
-        <w:jc w:val="both"/>
-        <w:rPr>
-          <w:rFonts w:ascii="Arial" w:hAnsi="Arial" w:cs="Arial"/>
-          <w:b/>
-          <w:color w:val="FF0000"/>
-          <w:sz w:val="24"/>
-          <w:szCs w:val="24"/>
-        </w:rPr>
-      </w:pPr>
-      <w:r>
-        <w:rPr>
-          <w:rFonts w:ascii="Arial" w:hAnsi="Arial" w:cs="Arial"/>
-          <w:b/>
-          <w:color w:val="FF0000"/>
-          <w:sz w:val="24"/>
-          <w:szCs w:val="24"/>
-        </w:rPr>
-        <w:t xml:space="preserve">CU6: </w:t>
-      </w:r>
-      <w:r>
-        <w:rPr>
-          <w:rFonts w:ascii="Arial" w:hAnsi="Arial" w:cs="Arial"/>
-          <w:color w:val="FF0000"/>
-          <w:sz w:val="24"/>
-          <w:szCs w:val="24"/>
-        </w:rPr>
-        <w:t>9</w:t>
-      </w:r>
-    </w:p>
-    <w:p>
-      <w:pPr>
-        <w:spacing w:after="0"/>
-        <w:jc w:val="both"/>
-        <w:rPr>
-          <w:rFonts w:ascii="Arial" w:hAnsi="Arial" w:cs="Arial"/>
-          <w:b/>
-          <w:color w:val="FF0000"/>
-          <w:sz w:val="24"/>
-          <w:szCs w:val="24"/>
-        </w:rPr>
-      </w:pPr>
-      <w:r>
-        <w:rPr>
-          <w:rFonts w:ascii="Arial" w:hAnsi="Arial" w:cs="Arial"/>
-          <w:b/>
-          <w:color w:val="FF0000"/>
-          <w:sz w:val="24"/>
-          <w:szCs w:val="24"/>
-        </w:rPr>
-        <w:t>CU7:</w:t>
-      </w:r>
-      <w:r>
-        <w:rPr>
-          <w:rFonts w:ascii="Arial" w:hAnsi="Arial" w:cs="Arial"/>
-          <w:b/>
-          <w:color w:val="FF0000"/>
-          <w:sz w:val="24"/>
-          <w:szCs w:val="24"/>
-        </w:rPr>
-        <w:t xml:space="preserve"> </w:t>
-      </w:r>
-      <w:r>
-        <w:rPr>
-          <w:rFonts w:ascii="Arial" w:hAnsi="Arial" w:cs="Arial"/>
-          <w:color w:val="FF0000"/>
-          <w:sz w:val="24"/>
-          <w:szCs w:val="24"/>
-        </w:rPr>
-        <w:t>5</w:t>
-      </w:r>
-    </w:p>
-    <w:p>
-      <w:pPr>
-        <w:spacing w:after="0"/>
-        <w:jc w:val="both"/>
-        <w:rPr>
-          <w:rFonts w:ascii="Arial" w:hAnsi="Arial" w:cs="Arial"/>
-          <w:b/>
-          <w:color w:val="FF0000"/>
-          <w:sz w:val="24"/>
-          <w:szCs w:val="24"/>
-        </w:rPr>
-      </w:pPr>
-      <w:r>
-        <w:rPr>
-          <w:rFonts w:ascii="Arial" w:hAnsi="Arial" w:cs="Arial"/>
-          <w:b/>
-          <w:color w:val="FF0000"/>
-          <w:sz w:val="24"/>
-          <w:szCs w:val="24"/>
-        </w:rPr>
-        <w:t xml:space="preserve">CU8: </w:t>
-      </w:r>
-      <w:r>
-        <w:rPr>
-          <w:rFonts w:ascii="Arial" w:hAnsi="Arial" w:cs="Arial"/>
-          <w:color w:val="FF0000"/>
-          <w:sz w:val="24"/>
-          <w:szCs w:val="24"/>
-        </w:rPr>
-        <w:t>6</w:t>
-      </w:r>
-    </w:p>
-    <w:p>
-      <w:pPr>
-        <w:spacing w:after="0"/>
-        <w:jc w:val="both"/>
-        <w:rPr>
-          <w:rFonts w:ascii="Arial" w:hAnsi="Arial" w:cs="Arial"/>
-          <w:b/>
-          <w:color w:val="FF0000"/>
-          <w:sz w:val="24"/>
-          <w:szCs w:val="24"/>
-        </w:rPr>
-      </w:pPr>
-      <w:r>
-        <w:rPr>
-          <w:rFonts w:ascii="Arial" w:hAnsi="Arial" w:cs="Arial"/>
-          <w:b/>
-          <w:color w:val="FF0000"/>
-          <w:sz w:val="24"/>
-          <w:szCs w:val="24"/>
-        </w:rPr>
-        <w:t xml:space="preserve">CU9: </w:t>
-      </w:r>
-      <w:r>
-        <w:rPr>
-          <w:rFonts w:ascii="Arial" w:hAnsi="Arial" w:cs="Arial"/>
-          <w:color w:val="FF0000"/>
-          <w:sz w:val="24"/>
-          <w:szCs w:val="24"/>
-        </w:rPr>
-        <w:t>2</w:t>
-      </w:r>
-    </w:p>
-    <w:p>
-      <w:pPr>
-        <w:spacing w:after="0"/>
-        <w:jc w:val="both"/>
-        <w:rPr>
-          <w:rFonts w:ascii="Arial" w:hAnsi="Arial" w:cs="Arial"/>
-          <w:b/>
-          <w:color w:val="FF0000"/>
-          <w:sz w:val="24"/>
-          <w:szCs w:val="24"/>
-        </w:rPr>
-      </w:pPr>
-      <w:r>
-        <w:rPr>
-          <w:rFonts w:ascii="Arial" w:hAnsi="Arial" w:cs="Arial"/>
-          <w:b/>
-          <w:color w:val="FF0000"/>
-          <w:sz w:val="24"/>
-          <w:szCs w:val="24"/>
-        </w:rPr>
-        <w:t xml:space="preserve">CU10: </w:t>
-      </w:r>
-      <w:r>
-        <w:rPr>
-          <w:rFonts w:ascii="Arial" w:hAnsi="Arial" w:cs="Arial"/>
-          <w:color w:val="FF0000"/>
-          <w:sz w:val="24"/>
-          <w:szCs w:val="24"/>
-        </w:rPr>
-        <w:t>13</w:t>
-      </w:r>
-    </w:p>
-    <w:p>
-      <w:pPr>
-        <w:spacing w:after="0"/>
-        <w:jc w:val="both"/>
-        <w:rPr>
-          <w:rFonts w:ascii="Arial" w:hAnsi="Arial" w:cs="Arial"/>
-          <w:b/>
-          <w:color w:val="FF0000"/>
-          <w:sz w:val="24"/>
-          <w:szCs w:val="24"/>
-        </w:rPr>
-      </w:pPr>
-      <w:r>
-        <w:rPr>
-          <w:rFonts w:ascii="Arial" w:hAnsi="Arial" w:cs="Arial"/>
-          <w:b/>
-          <w:color w:val="FF0000"/>
-          <w:sz w:val="24"/>
-          <w:szCs w:val="24"/>
-        </w:rPr>
-        <w:t xml:space="preserve">CU11: </w:t>
-      </w:r>
-      <w:r>
-        <w:rPr>
-          <w:rFonts w:ascii="Arial" w:hAnsi="Arial" w:cs="Arial"/>
-          <w:color w:val="FF0000"/>
-          <w:sz w:val="24"/>
-          <w:szCs w:val="24"/>
-        </w:rPr>
-        <w:t>12</w:t>
-      </w:r>
-    </w:p>
-    <w:p>
-      <w:pPr>
-        <w:spacing w:after="0"/>
-        <w:jc w:val="both"/>
-        <w:rPr>
-          <w:rFonts w:ascii="Arial" w:hAnsi="Arial" w:cs="Arial"/>
-          <w:b/>
-          <w:color w:val="FF0000"/>
-          <w:sz w:val="24"/>
-          <w:szCs w:val="24"/>
-        </w:rPr>
-      </w:pPr>
-      <w:r>
-        <w:rPr>
-          <w:rFonts w:ascii="Arial" w:hAnsi="Arial" w:cs="Arial"/>
-          <w:b/>
-          <w:color w:val="FF0000"/>
-          <w:sz w:val="24"/>
-          <w:szCs w:val="24"/>
-        </w:rPr>
-        <w:t xml:space="preserve">CU12: </w:t>
-      </w:r>
-      <w:r>
-        <w:rPr>
-          <w:rFonts w:ascii="Arial" w:hAnsi="Arial" w:cs="Arial"/>
-          <w:color w:val="FF0000"/>
-          <w:sz w:val="24"/>
-          <w:szCs w:val="24"/>
-        </w:rPr>
-        <w:t>10</w:t>
-      </w:r>
-    </w:p>
-    <w:p>
-      <w:pPr>
-        <w:spacing w:after="0"/>
-        <w:jc w:val="both"/>
-        <w:rPr>
-          <w:rFonts w:ascii="Arial" w:hAnsi="Arial" w:cs="Arial"/>
-          <w:b/>
-          <w:color w:val="FF0000"/>
-          <w:sz w:val="24"/>
-          <w:szCs w:val="24"/>
-        </w:rPr>
-      </w:pPr>
-      <w:r>
-        <w:rPr>
-          <w:rFonts w:ascii="Arial" w:hAnsi="Arial" w:cs="Arial"/>
-          <w:b/>
-          <w:color w:val="FF0000"/>
-          <w:sz w:val="24"/>
-          <w:szCs w:val="24"/>
-        </w:rPr>
-        <w:t xml:space="preserve">CU13: </w:t>
-      </w:r>
-      <w:r>
-        <w:rPr>
-          <w:rFonts w:ascii="Arial" w:hAnsi="Arial" w:cs="Arial"/>
-          <w:color w:val="FF0000"/>
-          <w:sz w:val="24"/>
-          <w:szCs w:val="24"/>
-        </w:rPr>
-        <w:t>11</w:t>
-      </w:r>
-    </w:p>
-    <w:p>
-      <w:pPr>
-        <w:pStyle w:val="Prrafodelista"/>
-        <w:spacing w:after="0"/>
-        <w:ind w:left="360"/>
-        <w:jc w:val="both"/>
-        <w:rPr>
-          <w:rFonts w:ascii="Arial" w:hAnsi="Arial" w:cs="Arial"/>
-          <w:i/>
-          <w:color w:val="FF0000"/>
-          <w:sz w:val="24"/>
-          <w:szCs w:val="24"/>
-        </w:rPr>
-      </w:pPr>
-    </w:p>
-    <w:p>
-      <w:pPr>
-        <w:spacing w:after="0"/>
-        <w:jc w:val="both"/>
-        <w:rPr>
-          <w:rFonts w:ascii="Arial" w:hAnsi="Arial" w:cs="Arial"/>
-          <w:b/>
-          <w:color w:val="FF0000"/>
-          <w:sz w:val="24"/>
-          <w:szCs w:val="24"/>
-        </w:rPr>
-      </w:pPr>
-      <w:r>
-        <w:rPr>
-          <w:rFonts w:ascii="Arial" w:hAnsi="Arial" w:cs="Arial"/>
-          <w:b/>
-          <w:color w:val="FF0000"/>
-          <w:sz w:val="24"/>
-          <w:szCs w:val="24"/>
-        </w:rPr>
-        <w:t>Entretanto se acordó que en el primer Sprint se desarrollaría la siguiente historia de usuario:</w:t>
-      </w:r>
-    </w:p>
-    <w:p>
-      <w:pPr>
-        <w:spacing w:after="0"/>
-        <w:jc w:val="both"/>
-        <w:rPr>
-          <w:rFonts w:ascii="Arial" w:hAnsi="Arial" w:cs="Arial"/>
-          <w:b/>
-          <w:color w:val="FF0000"/>
-          <w:sz w:val="24"/>
-          <w:szCs w:val="24"/>
-        </w:rPr>
-      </w:pPr>
-    </w:p>
-    <w:p>
-      <w:pPr>
-        <w:spacing w:after="0"/>
-        <w:jc w:val="both"/>
-        <w:rPr>
-          <w:rFonts w:ascii="Arial" w:hAnsi="Arial" w:cs="Arial"/>
-          <w:i/>
-          <w:color w:val="FF0000"/>
-          <w:sz w:val="24"/>
-          <w:szCs w:val="24"/>
-        </w:rPr>
-      </w:pPr>
-      <w:r>
-        <w:rPr>
-          <w:rFonts w:ascii="Arial" w:hAnsi="Arial" w:cs="Arial"/>
-          <w:b/>
-          <w:color w:val="FF0000"/>
-          <w:sz w:val="24"/>
-          <w:szCs w:val="24"/>
-        </w:rPr>
-        <w:t xml:space="preserve">US1: </w:t>
-      </w:r>
-      <w:r>
-        <w:rPr>
-          <w:rFonts w:ascii="Arial" w:hAnsi="Arial" w:cs="Arial"/>
-          <w:i/>
-          <w:color w:val="FF0000"/>
-          <w:sz w:val="24"/>
-          <w:szCs w:val="24"/>
-        </w:rPr>
-        <w:t>Yo como usuario reporteador: deseo tener un formulario en el sistema que: me permita reportar inseguridad en Bogotá.</w:t>
-      </w:r>
-    </w:p>
-    <w:p>
-      <w:pPr>
-        <w:spacing w:after="0"/>
-        <w:jc w:val="both"/>
-        <w:rPr>
-          <w:rFonts w:ascii="Arial" w:hAnsi="Arial" w:cs="Arial"/>
-          <w:i/>
-          <w:color w:val="FF0000"/>
-          <w:sz w:val="24"/>
-          <w:szCs w:val="24"/>
-        </w:rPr>
-      </w:pPr>
-    </w:p>
-    <w:p>
-      <w:pPr>
-        <w:spacing w:after="0"/>
-        <w:jc w:val="both"/>
-        <w:rPr>
-          <w:rFonts w:ascii="Arial" w:hAnsi="Arial" w:cs="Arial"/>
-          <w:b/>
-          <w:i/>
-          <w:color w:val="FF0000"/>
-          <w:sz w:val="24"/>
-          <w:szCs w:val="24"/>
-        </w:rPr>
-      </w:pPr>
-      <w:r>
-        <w:rPr>
-          <w:rFonts w:ascii="Arial" w:hAnsi="Arial" w:cs="Arial"/>
-          <w:b/>
-          <w:i/>
-          <w:color w:val="FF0000"/>
-          <w:sz w:val="24"/>
-          <w:szCs w:val="24"/>
-        </w:rPr>
-        <w:t>La duración del sprint se acordó de 1 semana iniciando el 17/05/2018 y finalizando 24/05/2018</w:t>
-      </w:r>
-      <w:r>
-        <w:rPr>
-          <w:rFonts w:ascii="Arial" w:hAnsi="Arial" w:cs="Arial"/>
-          <w:b/>
-          <w:i/>
-          <w:color w:val="FF0000"/>
-          <w:sz w:val="24"/>
-          <w:szCs w:val="24"/>
-        </w:rPr>
-        <w:t>.</w:t>
+          <w:bCs/>
+          <w:iCs/>
+          <w:sz w:val="24"/>
+          <w:szCs w:val="24"/>
+        </w:rPr>
+      </w:pPr>
+      <w:r>
+        <w:rPr>
+          <w:rFonts w:ascii="Arial" w:hAnsi="Arial" w:cs="Arial"/>
+          <w:bCs/>
+          <w:iCs/>
+          <w:sz w:val="24"/>
+          <w:szCs w:val="24"/>
+        </w:rPr>
+        <w:t xml:space="preserve">Se </w:t>
+      </w:r>
+      <w:r>
+        <w:rPr>
+          <w:rFonts w:ascii="Arial" w:hAnsi="Arial" w:cs="Arial"/>
+          <w:bCs/>
+          <w:iCs/>
+          <w:sz w:val="24"/>
+          <w:szCs w:val="24"/>
+        </w:rPr>
+        <w:t>establece</w:t>
+      </w:r>
+      <w:r>
+        <w:rPr>
+          <w:rFonts w:ascii="Arial" w:hAnsi="Arial" w:cs="Arial"/>
+          <w:bCs/>
+          <w:iCs/>
+          <w:sz w:val="24"/>
+          <w:szCs w:val="24"/>
+        </w:rPr>
+        <w:t xml:space="preserve"> una duración del Sprint de 10 días, finalizando el martes, 29 de mayo de 2019.</w:t>
       </w:r>
     </w:p>
     <w:sectPr>
       <w:headerReference w:type="default" r:id="rId7"/>
+      <w:footerReference w:type="even" r:id="rId8"/>
+      <w:footerReference w:type="default" r:id="rId9"/>
       <w:pgSz w:w="12240" w:h="15840"/>
       <w:pgMar w:top="1701" w:right="1134" w:bottom="1701" w:left="2268" w:header="708" w:footer="708" w:gutter="0"/>
       <w:cols w:space="708"/>
@@ -2261,7 +1274,7 @@
 </file>
 
 <file path=word/endnotes.xml><?xml version="1.0" encoding="utf-8"?>
-<w:endnotes xmlns:wpc="http://schemas.microsoft.com/office/word/2010/wordprocessingCanvas" xmlns:mc="http://schemas.openxmlformats.org/markup-compatibility/2006" xmlns:o="urn:schemas-microsoft-com:office:office" xmlns:r="http://schemas.openxmlformats.org/officeDocument/2006/relationships" xmlns:m="http://schemas.openxmlformats.org/officeDocument/2006/math" xmlns:v="urn:schemas-microsoft-com:vml" xmlns:wp14="http://schemas.microsoft.com/office/word/2010/wordprocessingDrawing" xmlns:wp="http://schemas.openxmlformats.org/drawingml/2006/wordprocessingDrawing" xmlns:w10="urn:schemas-microsoft-com:office:word" xmlns:w="http://schemas.openxmlformats.org/wordprocessingml/2006/main" xmlns:w14="http://schemas.microsoft.com/office/word/2010/wordml" xmlns:w15="http://schemas.microsoft.com/office/word/2012/wordml" xmlns:wpg="http://schemas.microsoft.com/office/word/2010/wordprocessingGroup" xmlns:wpi="http://schemas.microsoft.com/office/word/2010/wordprocessingInk" xmlns:wne="http://schemas.microsoft.com/office/word/2006/wordml" xmlns:wps="http://schemas.microsoft.com/office/word/2010/wordprocessingShape" mc:Ignorable="w14 w15 wp14">
+<w:endnotes xmlns:wpc="http://schemas.microsoft.com/office/word/2010/wordprocessingCanvas" xmlns:cx="http://schemas.microsoft.com/office/drawing/2014/chartex" xmlns:cx1="http://schemas.microsoft.com/office/drawing/2015/9/8/chartex" xmlns:cx2="http://schemas.microsoft.com/office/drawing/2015/10/21/chartex" xmlns:cx3="http://schemas.microsoft.com/office/drawing/2016/5/9/chartex" xmlns:cx4="http://schemas.microsoft.com/office/drawing/2016/5/10/chartex" xmlns:cx5="http://schemas.microsoft.com/office/drawing/2016/5/11/chartex" xmlns:cx6="http://schemas.microsoft.com/office/drawing/2016/5/12/chartex" xmlns:cx7="http://schemas.microsoft.com/office/drawing/2016/5/13/chartex" xmlns:cx8="http://schemas.microsoft.com/office/drawing/2016/5/14/chartex" xmlns:mc="http://schemas.openxmlformats.org/markup-compatibility/2006" xmlns:aink="http://schemas.microsoft.com/office/drawing/2016/ink" xmlns:am3d="http://schemas.microsoft.com/office/drawing/2017/model3d" xmlns:o="urn:schemas-microsoft-com:office:office" xmlns:r="http://schemas.openxmlformats.org/officeDocument/2006/relationships" xmlns:m="http://schemas.openxmlformats.org/officeDocument/2006/math" xmlns:v="urn:schemas-microsoft-com:vml" xmlns:wp14="http://schemas.microsoft.com/office/word/2010/wordprocessingDrawing" xmlns:wp="http://schemas.openxmlformats.org/drawingml/2006/wordprocessingDrawing" xmlns:w10="urn:schemas-microsoft-com:office:word" xmlns:w="http://schemas.openxmlformats.org/wordprocessingml/2006/main" xmlns:w14="http://schemas.microsoft.com/office/word/2010/wordml" xmlns:w15="http://schemas.microsoft.com/office/word/2012/wordml" xmlns:w16cid="http://schemas.microsoft.com/office/word/2016/wordml/cid" xmlns:w16se="http://schemas.microsoft.com/office/word/2015/wordml/symex" xmlns:wpg="http://schemas.microsoft.com/office/word/2010/wordprocessingGroup" xmlns:wpi="http://schemas.microsoft.com/office/word/2010/wordprocessingInk" xmlns:wne="http://schemas.microsoft.com/office/word/2006/wordml" xmlns:wps="http://schemas.microsoft.com/office/word/2010/wordprocessingShape" mc:Ignorable="w14 w15 w16se w16cid wp14">
   <w:endnote w:type="separator" w:id="-1">
     <w:p>
       <w:pPr>
@@ -2285,8 +1298,123 @@
 </w:endnotes>
 </file>
 
+<file path=word/footer1.xml><?xml version="1.0" encoding="utf-8"?>
+<w:ftr xmlns:wpc="http://schemas.microsoft.com/office/word/2010/wordprocessingCanvas" xmlns:cx="http://schemas.microsoft.com/office/drawing/2014/chartex" xmlns:cx1="http://schemas.microsoft.com/office/drawing/2015/9/8/chartex" xmlns:cx2="http://schemas.microsoft.com/office/drawing/2015/10/21/chartex" xmlns:cx3="http://schemas.microsoft.com/office/drawing/2016/5/9/chartex" xmlns:cx4="http://schemas.microsoft.com/office/drawing/2016/5/10/chartex" xmlns:cx5="http://schemas.microsoft.com/office/drawing/2016/5/11/chartex" xmlns:cx6="http://schemas.microsoft.com/office/drawing/2016/5/12/chartex" xmlns:cx7="http://schemas.microsoft.com/office/drawing/2016/5/13/chartex" xmlns:cx8="http://schemas.microsoft.com/office/drawing/2016/5/14/chartex" xmlns:mc="http://schemas.openxmlformats.org/markup-compatibility/2006" xmlns:aink="http://schemas.microsoft.com/office/drawing/2016/ink" xmlns:am3d="http://schemas.microsoft.com/office/drawing/2017/model3d" xmlns:o="urn:schemas-microsoft-com:office:office" xmlns:r="http://schemas.openxmlformats.org/officeDocument/2006/relationships" xmlns:m="http://schemas.openxmlformats.org/officeDocument/2006/math" xmlns:v="urn:schemas-microsoft-com:vml" xmlns:wp14="http://schemas.microsoft.com/office/word/2010/wordprocessingDrawing" xmlns:wp="http://schemas.openxmlformats.org/drawingml/2006/wordprocessingDrawing" xmlns:w10="urn:schemas-microsoft-com:office:word" xmlns:w="http://schemas.openxmlformats.org/wordprocessingml/2006/main" xmlns:w14="http://schemas.microsoft.com/office/word/2010/wordml" xmlns:w15="http://schemas.microsoft.com/office/word/2012/wordml" xmlns:w16cid="http://schemas.microsoft.com/office/word/2016/wordml/cid" xmlns:w16se="http://schemas.microsoft.com/office/word/2015/wordml/symex" xmlns:wpg="http://schemas.microsoft.com/office/word/2010/wordprocessingGroup" xmlns:wpi="http://schemas.microsoft.com/office/word/2010/wordprocessingInk" xmlns:wne="http://schemas.microsoft.com/office/word/2006/wordml" xmlns:wps="http://schemas.microsoft.com/office/word/2010/wordprocessingShape" mc:Ignorable="w14 w15 w16se w16cid wp14">
+  <w:sdt>
+    <w:sdtPr>
+      <w:rPr>
+        <w:rStyle w:val="Nmerodepgina"/>
+      </w:rPr>
+      <w:id w:val="117111941"/>
+      <w:docPartObj>
+        <w:docPartGallery w:val="Page Numbers (Bottom of Page)"/>
+        <w:docPartUnique/>
+      </w:docPartObj>
+    </w:sdtPr>
+    <w:sdtContent>
+      <w:p>
+        <w:pPr>
+          <w:pStyle w:val="Piedepgina"/>
+          <w:framePr w:wrap="none" w:vAnchor="text" w:hAnchor="margin" w:xAlign="center" w:y="1"/>
+          <w:rPr>
+            <w:rStyle w:val="Nmerodepgina"/>
+          </w:rPr>
+        </w:pPr>
+        <w:r>
+          <w:rPr>
+            <w:rStyle w:val="Nmerodepgina"/>
+          </w:rPr>
+          <w:fldChar w:fldCharType="begin"/>
+        </w:r>
+        <w:r>
+          <w:rPr>
+            <w:rStyle w:val="Nmerodepgina"/>
+          </w:rPr>
+          <w:instrText xml:space="preserve"> PAGE </w:instrText>
+        </w:r>
+        <w:r>
+          <w:rPr>
+            <w:rStyle w:val="Nmerodepgina"/>
+          </w:rPr>
+          <w:fldChar w:fldCharType="end"/>
+        </w:r>
+      </w:p>
+    </w:sdtContent>
+  </w:sdt>
+  <w:p>
+    <w:pPr>
+      <w:pStyle w:val="Piedepgina"/>
+    </w:pPr>
+  </w:p>
+</w:ftr>
+</file>
+
+<file path=word/footer2.xml><?xml version="1.0" encoding="utf-8"?>
+<w:ftr xmlns:wpc="http://schemas.microsoft.com/office/word/2010/wordprocessingCanvas" xmlns:cx="http://schemas.microsoft.com/office/drawing/2014/chartex" xmlns:cx1="http://schemas.microsoft.com/office/drawing/2015/9/8/chartex" xmlns:cx2="http://schemas.microsoft.com/office/drawing/2015/10/21/chartex" xmlns:cx3="http://schemas.microsoft.com/office/drawing/2016/5/9/chartex" xmlns:cx4="http://schemas.microsoft.com/office/drawing/2016/5/10/chartex" xmlns:cx5="http://schemas.microsoft.com/office/drawing/2016/5/11/chartex" xmlns:cx6="http://schemas.microsoft.com/office/drawing/2016/5/12/chartex" xmlns:cx7="http://schemas.microsoft.com/office/drawing/2016/5/13/chartex" xmlns:cx8="http://schemas.microsoft.com/office/drawing/2016/5/14/chartex" xmlns:mc="http://schemas.openxmlformats.org/markup-compatibility/2006" xmlns:aink="http://schemas.microsoft.com/office/drawing/2016/ink" xmlns:am3d="http://schemas.microsoft.com/office/drawing/2017/model3d" xmlns:o="urn:schemas-microsoft-com:office:office" xmlns:r="http://schemas.openxmlformats.org/officeDocument/2006/relationships" xmlns:m="http://schemas.openxmlformats.org/officeDocument/2006/math" xmlns:v="urn:schemas-microsoft-com:vml" xmlns:wp14="http://schemas.microsoft.com/office/word/2010/wordprocessingDrawing" xmlns:wp="http://schemas.openxmlformats.org/drawingml/2006/wordprocessingDrawing" xmlns:w10="urn:schemas-microsoft-com:office:word" xmlns:w="http://schemas.openxmlformats.org/wordprocessingml/2006/main" xmlns:w14="http://schemas.microsoft.com/office/word/2010/wordml" xmlns:w15="http://schemas.microsoft.com/office/word/2012/wordml" xmlns:w16cid="http://schemas.microsoft.com/office/word/2016/wordml/cid" xmlns:w16se="http://schemas.microsoft.com/office/word/2015/wordml/symex" xmlns:wpg="http://schemas.microsoft.com/office/word/2010/wordprocessingGroup" xmlns:wpi="http://schemas.microsoft.com/office/word/2010/wordprocessingInk" xmlns:wne="http://schemas.microsoft.com/office/word/2006/wordml" xmlns:wps="http://schemas.microsoft.com/office/word/2010/wordprocessingShape" mc:Ignorable="w14 w15 w16se w16cid wp14">
+  <w:sdt>
+    <w:sdtPr>
+      <w:rPr>
+        <w:rStyle w:val="Nmerodepgina"/>
+      </w:rPr>
+      <w:id w:val="-590394505"/>
+      <w:docPartObj>
+        <w:docPartGallery w:val="Page Numbers (Bottom of Page)"/>
+        <w:docPartUnique/>
+      </w:docPartObj>
+    </w:sdtPr>
+    <w:sdtContent>
+      <w:p>
+        <w:pPr>
+          <w:pStyle w:val="Piedepgina"/>
+          <w:framePr w:wrap="none" w:vAnchor="text" w:hAnchor="margin" w:xAlign="center" w:y="1"/>
+          <w:rPr>
+            <w:rStyle w:val="Nmerodepgina"/>
+          </w:rPr>
+        </w:pPr>
+        <w:r>
+          <w:rPr>
+            <w:rStyle w:val="Nmerodepgina"/>
+          </w:rPr>
+          <w:fldChar w:fldCharType="begin"/>
+        </w:r>
+        <w:r>
+          <w:rPr>
+            <w:rStyle w:val="Nmerodepgina"/>
+          </w:rPr>
+          <w:instrText xml:space="preserve"> PAGE </w:instrText>
+        </w:r>
+        <w:r>
+          <w:rPr>
+            <w:rStyle w:val="Nmerodepgina"/>
+          </w:rPr>
+          <w:fldChar w:fldCharType="separate"/>
+        </w:r>
+        <w:r>
+          <w:rPr>
+            <w:rStyle w:val="Nmerodepgina"/>
+            <w:noProof/>
+          </w:rPr>
+          <w:t>1</w:t>
+        </w:r>
+        <w:r>
+          <w:rPr>
+            <w:rStyle w:val="Nmerodepgina"/>
+          </w:rPr>
+          <w:fldChar w:fldCharType="end"/>
+        </w:r>
+      </w:p>
+    </w:sdtContent>
+  </w:sdt>
+  <w:p>
+    <w:pPr>
+      <w:pStyle w:val="Piedepgina"/>
+    </w:pPr>
+  </w:p>
+</w:ftr>
+</file>
+
 <file path=word/footnotes.xml><?xml version="1.0" encoding="utf-8"?>
-<w:footnotes xmlns:wpc="http://schemas.microsoft.com/office/word/2010/wordprocessingCanvas" xmlns:mc="http://schemas.openxmlformats.org/markup-compatibility/2006" xmlns:o="urn:schemas-microsoft-com:office:office" xmlns:r="http://schemas.openxmlformats.org/officeDocument/2006/relationships" xmlns:m="http://schemas.openxmlformats.org/officeDocument/2006/math" xmlns:v="urn:schemas-microsoft-com:vml" xmlns:wp14="http://schemas.microsoft.com/office/word/2010/wordprocessingDrawing" xmlns:wp="http://schemas.openxmlformats.org/drawingml/2006/wordprocessingDrawing" xmlns:w10="urn:schemas-microsoft-com:office:word" xmlns:w="http://schemas.openxmlformats.org/wordprocessingml/2006/main" xmlns:w14="http://schemas.microsoft.com/office/word/2010/wordml" xmlns:w15="http://schemas.microsoft.com/office/word/2012/wordml" xmlns:wpg="http://schemas.microsoft.com/office/word/2010/wordprocessingGroup" xmlns:wpi="http://schemas.microsoft.com/office/word/2010/wordprocessingInk" xmlns:wne="http://schemas.microsoft.com/office/word/2006/wordml" xmlns:wps="http://schemas.microsoft.com/office/word/2010/wordprocessingShape" mc:Ignorable="w14 w15 wp14">
+<w:footnotes xmlns:wpc="http://schemas.microsoft.com/office/word/2010/wordprocessingCanvas" xmlns:cx="http://schemas.microsoft.com/office/drawing/2014/chartex" xmlns:cx1="http://schemas.microsoft.com/office/drawing/2015/9/8/chartex" xmlns:cx2="http://schemas.microsoft.com/office/drawing/2015/10/21/chartex" xmlns:cx3="http://schemas.microsoft.com/office/drawing/2016/5/9/chartex" xmlns:cx4="http://schemas.microsoft.com/office/drawing/2016/5/10/chartex" xmlns:cx5="http://schemas.microsoft.com/office/drawing/2016/5/11/chartex" xmlns:cx6="http://schemas.microsoft.com/office/drawing/2016/5/12/chartex" xmlns:cx7="http://schemas.microsoft.com/office/drawing/2016/5/13/chartex" xmlns:cx8="http://schemas.microsoft.com/office/drawing/2016/5/14/chartex" xmlns:mc="http://schemas.openxmlformats.org/markup-compatibility/2006" xmlns:aink="http://schemas.microsoft.com/office/drawing/2016/ink" xmlns:am3d="http://schemas.microsoft.com/office/drawing/2017/model3d" xmlns:o="urn:schemas-microsoft-com:office:office" xmlns:r="http://schemas.openxmlformats.org/officeDocument/2006/relationships" xmlns:m="http://schemas.openxmlformats.org/officeDocument/2006/math" xmlns:v="urn:schemas-microsoft-com:vml" xmlns:wp14="http://schemas.microsoft.com/office/word/2010/wordprocessingDrawing" xmlns:wp="http://schemas.openxmlformats.org/drawingml/2006/wordprocessingDrawing" xmlns:w10="urn:schemas-microsoft-com:office:word" xmlns:w="http://schemas.openxmlformats.org/wordprocessingml/2006/main" xmlns:w14="http://schemas.microsoft.com/office/word/2010/wordml" xmlns:w15="http://schemas.microsoft.com/office/word/2012/wordml" xmlns:w16cid="http://schemas.microsoft.com/office/word/2016/wordml/cid" xmlns:w16se="http://schemas.microsoft.com/office/word/2015/wordml/symex" xmlns:wpg="http://schemas.microsoft.com/office/word/2010/wordprocessingGroup" xmlns:wpi="http://schemas.microsoft.com/office/word/2010/wordprocessingInk" xmlns:wne="http://schemas.microsoft.com/office/word/2006/wordml" xmlns:wps="http://schemas.microsoft.com/office/word/2010/wordprocessingShape" mc:Ignorable="w14 w15 w16se w16cid wp14">
   <w:footnote w:type="separator" w:id="-1">
     <w:p>
       <w:pPr>
@@ -2311,10 +1439,10 @@
 </file>
 
 <file path=word/header1.xml><?xml version="1.0" encoding="utf-8"?>
-<w:hdr xmlns:wpc="http://schemas.microsoft.com/office/word/2010/wordprocessingCanvas" xmlns:mc="http://schemas.openxmlformats.org/markup-compatibility/2006" xmlns:o="urn:schemas-microsoft-com:office:office" xmlns:r="http://schemas.openxmlformats.org/officeDocument/2006/relationships" xmlns:m="http://schemas.openxmlformats.org/officeDocument/2006/math" xmlns:v="urn:schemas-microsoft-com:vml" xmlns:wp14="http://schemas.microsoft.com/office/word/2010/wordprocessingDrawing" xmlns:wp="http://schemas.openxmlformats.org/drawingml/2006/wordprocessingDrawing" xmlns:w10="urn:schemas-microsoft-com:office:word" xmlns:w="http://schemas.openxmlformats.org/wordprocessingml/2006/main" xmlns:w14="http://schemas.microsoft.com/office/word/2010/wordml" xmlns:w15="http://schemas.microsoft.com/office/word/2012/wordml" xmlns:wpg="http://schemas.microsoft.com/office/word/2010/wordprocessingGroup" xmlns:wpi="http://schemas.microsoft.com/office/word/2010/wordprocessingInk" xmlns:wne="http://schemas.microsoft.com/office/word/2006/wordml" xmlns:wps="http://schemas.microsoft.com/office/word/2010/wordprocessingShape" mc:Ignorable="w14 w15 wp14">
+<w:hdr xmlns:wpc="http://schemas.microsoft.com/office/word/2010/wordprocessingCanvas" xmlns:cx="http://schemas.microsoft.com/office/drawing/2014/chartex" xmlns:cx1="http://schemas.microsoft.com/office/drawing/2015/9/8/chartex" xmlns:cx2="http://schemas.microsoft.com/office/drawing/2015/10/21/chartex" xmlns:cx3="http://schemas.microsoft.com/office/drawing/2016/5/9/chartex" xmlns:cx4="http://schemas.microsoft.com/office/drawing/2016/5/10/chartex" xmlns:cx5="http://schemas.microsoft.com/office/drawing/2016/5/11/chartex" xmlns:cx6="http://schemas.microsoft.com/office/drawing/2016/5/12/chartex" xmlns:cx7="http://schemas.microsoft.com/office/drawing/2016/5/13/chartex" xmlns:cx8="http://schemas.microsoft.com/office/drawing/2016/5/14/chartex" xmlns:mc="http://schemas.openxmlformats.org/markup-compatibility/2006" xmlns:aink="http://schemas.microsoft.com/office/drawing/2016/ink" xmlns:am3d="http://schemas.microsoft.com/office/drawing/2017/model3d" xmlns:o="urn:schemas-microsoft-com:office:office" xmlns:r="http://schemas.openxmlformats.org/officeDocument/2006/relationships" xmlns:m="http://schemas.openxmlformats.org/officeDocument/2006/math" xmlns:v="urn:schemas-microsoft-com:vml" xmlns:wp14="http://schemas.microsoft.com/office/word/2010/wordprocessingDrawing" xmlns:wp="http://schemas.openxmlformats.org/drawingml/2006/wordprocessingDrawing" xmlns:w10="urn:schemas-microsoft-com:office:word" xmlns:w="http://schemas.openxmlformats.org/wordprocessingml/2006/main" xmlns:w14="http://schemas.microsoft.com/office/word/2010/wordml" xmlns:w15="http://schemas.microsoft.com/office/word/2012/wordml" xmlns:w16cid="http://schemas.microsoft.com/office/word/2016/wordml/cid" xmlns:w16se="http://schemas.microsoft.com/office/word/2015/wordml/symex" xmlns:wpg="http://schemas.microsoft.com/office/word/2010/wordprocessingGroup" xmlns:wpi="http://schemas.microsoft.com/office/word/2010/wordprocessingInk" xmlns:wne="http://schemas.microsoft.com/office/word/2006/wordml" xmlns:wps="http://schemas.microsoft.com/office/word/2010/wordprocessingShape" mc:Ignorable="w14 w15 w16se w16cid wp14">
   <w:tbl>
     <w:tblPr>
-      <w:tblW w:w="4856" w:type="pct"/>
+      <w:tblW w:w="5421" w:type="pct"/>
       <w:jc w:val="center"/>
       <w:tblBorders>
         <w:top w:val="single" w:sz="4" w:space="0" w:color="auto"/>
@@ -2334,9 +1462,9 @@
       <w:tblLook w:val="00A0" w:firstRow="1" w:lastRow="0" w:firstColumn="1" w:lastColumn="0" w:noHBand="0" w:noVBand="0"/>
     </w:tblPr>
     <w:tblGrid>
-      <w:gridCol w:w="2960"/>
-      <w:gridCol w:w="3971"/>
-      <w:gridCol w:w="1876"/>
+      <w:gridCol w:w="3879"/>
+      <w:gridCol w:w="3863"/>
+      <w:gridCol w:w="1829"/>
     </w:tblGrid>
     <w:tr>
       <w:trPr>
@@ -2345,7 +1473,7 @@
       </w:trPr>
       <w:tc>
         <w:tcPr>
-          <w:tcW w:w="2960" w:type="dxa"/>
+          <w:tcW w:w="3880" w:type="dxa"/>
           <w:shd w:val="clear" w:color="auto" w:fill="FFFFFF"/>
         </w:tcPr>
         <w:p>
@@ -2363,17 +1491,63 @@
             <w:rPr>
               <w:rFonts w:ascii="Times New Roman" w:hAnsi="Times New Roman" w:cs="Times New Roman"/>
               <w:noProof/>
-              <w:sz w:val="32"/>
-              <w:szCs w:val="32"/>
+              <w:sz w:val="28"/>
+              <w:szCs w:val="28"/>
+              <w:u w:val="single"/>
               <w:lang w:eastAsia="es-CO"/>
             </w:rPr>
-            <w:t>BuscaBOD</w:t>
+            <w:t xml:space="preserve">Proyecto: </w:t>
+          </w:r>
+          <w:r>
+            <w:rPr>
+              <w:rFonts w:ascii="Times New Roman" w:hAnsi="Times New Roman" w:cs="Times New Roman"/>
+              <w:b/>
+              <w:bCs/>
+              <w:noProof/>
+              <w:sz w:val="28"/>
+              <w:szCs w:val="28"/>
+              <w:u w:val="single"/>
+              <w:lang w:eastAsia="es-CO"/>
+            </w:rPr>
+            <w:t>AGNEX</w:t>
+          </w:r>
+          <w:r>
+            <w:rPr>
+              <w:rFonts w:ascii="Times New Roman" w:hAnsi="Times New Roman" w:cs="Times New Roman"/>
+              <w:noProof/>
+              <w:sz w:val="28"/>
+              <w:szCs w:val="28"/>
+              <w:lang w:eastAsia="es-CO"/>
+            </w:rPr>
+            <w:t xml:space="preserve"> (</w:t>
+          </w:r>
+          <w:r>
+            <w:rPr>
+              <w:rFonts w:ascii="Times New Roman" w:hAnsi="Times New Roman" w:cs="Times New Roman"/>
+              <w:i/>
+              <w:iCs/>
+              <w:noProof/>
+              <w:sz w:val="28"/>
+              <w:szCs w:val="28"/>
+              <w:lang w:eastAsia="es-CO"/>
+            </w:rPr>
+            <w:t>Aplicación de Gestión de Artefactos No Explosionados</w:t>
+          </w:r>
+          <w:r>
+            <w:rPr>
+              <w:rFonts w:ascii="Times New Roman" w:hAnsi="Times New Roman" w:cs="Times New Roman"/>
+              <w:noProof/>
+              <w:sz w:val="28"/>
+              <w:szCs w:val="28"/>
+              <w:lang w:eastAsia="es-CO"/>
+            </w:rPr>
+            <w:t>)</w:t>
           </w:r>
         </w:p>
       </w:tc>
       <w:tc>
         <w:tcPr>
-          <w:tcW w:w="3971" w:type="dxa"/>
+          <w:tcW w:w="3863" w:type="dxa"/>
         </w:tcPr>
         <w:p>
           <w:pPr>
@@ -2381,6 +1555,8 @@
             <w:jc w:val="center"/>
             <w:rPr>
               <w:rFonts w:ascii="Times New Roman" w:hAnsi="Times New Roman" w:cs="Times New Roman"/>
+              <w:b/>
+              <w:bCs/>
               <w:sz w:val="36"/>
               <w:szCs w:val="36"/>
             </w:rPr>
@@ -2388,16 +1564,70 @@
           <w:r>
             <w:rPr>
               <w:rFonts w:ascii="Times New Roman" w:hAnsi="Times New Roman" w:cs="Times New Roman"/>
+              <w:b/>
+              <w:bCs/>
               <w:sz w:val="36"/>
               <w:szCs w:val="36"/>
             </w:rPr>
-            <w:t>ACTA DE REUNIÓN PLANIFICACIÓN SPRINT</w:t>
+            <w:t xml:space="preserve">ACTA DE REUNIÓN </w:t>
+          </w:r>
+          <w:r>
+            <w:rPr>
+              <w:rFonts w:ascii="Times New Roman" w:hAnsi="Times New Roman" w:cs="Times New Roman"/>
+              <w:b/>
+              <w:bCs/>
+              <w:sz w:val="36"/>
+              <w:szCs w:val="36"/>
+            </w:rPr>
+            <w:t xml:space="preserve">DE </w:t>
+          </w:r>
+          <w:r>
+            <w:rPr>
+              <w:rFonts w:ascii="Times New Roman" w:hAnsi="Times New Roman" w:cs="Times New Roman"/>
+              <w:b/>
+              <w:bCs/>
+              <w:sz w:val="36"/>
+              <w:szCs w:val="36"/>
+            </w:rPr>
+            <w:t xml:space="preserve">PLANIFICACIÓN </w:t>
+          </w:r>
+          <w:r>
+            <w:rPr>
+              <w:rFonts w:ascii="Times New Roman" w:hAnsi="Times New Roman" w:cs="Times New Roman"/>
+              <w:b/>
+              <w:bCs/>
+              <w:sz w:val="36"/>
+              <w:szCs w:val="36"/>
+            </w:rPr>
+            <w:t>(</w:t>
+          </w:r>
+          <w:r>
+            <w:rPr>
+              <w:rFonts w:ascii="Times New Roman" w:hAnsi="Times New Roman" w:cs="Times New Roman"/>
+              <w:b/>
+              <w:bCs/>
+              <w:i/>
+              <w:iCs/>
+              <w:sz w:val="36"/>
+              <w:szCs w:val="36"/>
+            </w:rPr>
+            <w:t>SPRINT</w:t>
+          </w:r>
+          <w:r>
+            <w:rPr>
+              <w:rFonts w:ascii="Times New Roman" w:hAnsi="Times New Roman" w:cs="Times New Roman"/>
+              <w:b/>
+              <w:bCs/>
+              <w:sz w:val="36"/>
+              <w:szCs w:val="36"/>
+            </w:rPr>
+            <w:t>)</w:t>
           </w:r>
         </w:p>
       </w:tc>
       <w:tc>
         <w:tcPr>
-          <w:tcW w:w="1876" w:type="dxa"/>
+          <w:tcW w:w="1829" w:type="dxa"/>
         </w:tcPr>
         <w:p>
           <w:pPr>
@@ -2411,6 +1641,17 @@
               <w:szCs w:val="36"/>
             </w:rPr>
           </w:pPr>
+          <w:r>
+            <w:rPr>
+              <w:rFonts w:ascii="Cambria" w:hAnsi="Cambria"/>
+              <w:b/>
+              <w:bCs/>
+              <w:color w:val="4F81BD"/>
+              <w:sz w:val="36"/>
+              <w:szCs w:val="36"/>
+            </w:rPr>
+            <w:t>Reunión nº 1</w:t>
+          </w:r>
         </w:p>
       </w:tc>
     </w:tr>
@@ -2424,7 +1665,7 @@
 </file>
 
 <file path=word/numbering.xml><?xml version="1.0" encoding="utf-8"?>
-<w:numbering xmlns:wpc="http://schemas.microsoft.com/office/word/2010/wordprocessingCanvas" xmlns:mc="http://schemas.openxmlformats.org/markup-compatibility/2006" xmlns:o="urn:schemas-microsoft-com:office:office" xmlns:r="http://schemas.openxmlformats.org/officeDocument/2006/relationships" xmlns:m="http://schemas.openxmlformats.org/officeDocument/2006/math" xmlns:v="urn:schemas-microsoft-com:vml" xmlns:wp14="http://schemas.microsoft.com/office/word/2010/wordprocessingDrawing" xmlns:wp="http://schemas.openxmlformats.org/drawingml/2006/wordprocessingDrawing" xmlns:w10="urn:schemas-microsoft-com:office:word" xmlns:w="http://schemas.openxmlformats.org/wordprocessingml/2006/main" xmlns:w14="http://schemas.microsoft.com/office/word/2010/wordml" xmlns:w15="http://schemas.microsoft.com/office/word/2012/wordml" xmlns:wpg="http://schemas.microsoft.com/office/word/2010/wordprocessingGroup" xmlns:wpi="http://schemas.microsoft.com/office/word/2010/wordprocessingInk" xmlns:wne="http://schemas.microsoft.com/office/word/2006/wordml" xmlns:wps="http://schemas.microsoft.com/office/word/2010/wordprocessingShape" mc:Ignorable="w14 w15 wp14">
+<w:numbering xmlns:wpc="http://schemas.microsoft.com/office/word/2010/wordprocessingCanvas" xmlns:cx="http://schemas.microsoft.com/office/drawing/2014/chartex" xmlns:cx1="http://schemas.microsoft.com/office/drawing/2015/9/8/chartex" xmlns:cx2="http://schemas.microsoft.com/office/drawing/2015/10/21/chartex" xmlns:cx3="http://schemas.microsoft.com/office/drawing/2016/5/9/chartex" xmlns:cx4="http://schemas.microsoft.com/office/drawing/2016/5/10/chartex" xmlns:cx5="http://schemas.microsoft.com/office/drawing/2016/5/11/chartex" xmlns:cx6="http://schemas.microsoft.com/office/drawing/2016/5/12/chartex" xmlns:cx7="http://schemas.microsoft.com/office/drawing/2016/5/13/chartex" xmlns:cx8="http://schemas.microsoft.com/office/drawing/2016/5/14/chartex" xmlns:mc="http://schemas.openxmlformats.org/markup-compatibility/2006" xmlns:aink="http://schemas.microsoft.com/office/drawing/2016/ink" xmlns:am3d="http://schemas.microsoft.com/office/drawing/2017/model3d" xmlns:o="urn:schemas-microsoft-com:office:office" xmlns:r="http://schemas.openxmlformats.org/officeDocument/2006/relationships" xmlns:m="http://schemas.openxmlformats.org/officeDocument/2006/math" xmlns:v="urn:schemas-microsoft-com:vml" xmlns:wp14="http://schemas.microsoft.com/office/word/2010/wordprocessingDrawing" xmlns:wp="http://schemas.openxmlformats.org/drawingml/2006/wordprocessingDrawing" xmlns:w10="urn:schemas-microsoft-com:office:word" xmlns:w="http://schemas.openxmlformats.org/wordprocessingml/2006/main" xmlns:w14="http://schemas.microsoft.com/office/word/2010/wordml" xmlns:w15="http://schemas.microsoft.com/office/word/2012/wordml" xmlns:w16cid="http://schemas.microsoft.com/office/word/2016/wordml/cid" xmlns:w16se="http://schemas.microsoft.com/office/word/2015/wordml/symex" xmlns:wpg="http://schemas.microsoft.com/office/word/2010/wordprocessingGroup" xmlns:wpi="http://schemas.microsoft.com/office/word/2010/wordprocessingInk" xmlns:wne="http://schemas.microsoft.com/office/word/2006/wordml" xmlns:wps="http://schemas.microsoft.com/office/word/2010/wordprocessingShape" mc:Ignorable="w14 w15 w16se w16cid wp14">
   <w:abstractNum w:abstractNumId="0" w15:restartNumberingAfterBreak="0">
     <w:nsid w:val="296B2FAF"/>
     <w:multiLevelType w:val="hybridMultilevel"/>
@@ -3364,7 +2605,7 @@
 </file>
 
 <file path=word/styles.xml><?xml version="1.0" encoding="utf-8"?>
-<w:styles xmlns:mc="http://schemas.openxmlformats.org/markup-compatibility/2006" xmlns:r="http://schemas.openxmlformats.org/officeDocument/2006/relationships" xmlns:w="http://schemas.openxmlformats.org/wordprocessingml/2006/main" xmlns:w14="http://schemas.microsoft.com/office/word/2010/wordml" xmlns:w15="http://schemas.microsoft.com/office/word/2012/wordml" mc:Ignorable="w14 w15">
+<w:styles xmlns:mc="http://schemas.openxmlformats.org/markup-compatibility/2006" xmlns:r="http://schemas.openxmlformats.org/officeDocument/2006/relationships" xmlns:w="http://schemas.openxmlformats.org/wordprocessingml/2006/main" xmlns:w14="http://schemas.microsoft.com/office/word/2010/wordml" xmlns:w15="http://schemas.microsoft.com/office/word/2012/wordml" xmlns:w16cid="http://schemas.microsoft.com/office/word/2016/wordml/cid" xmlns:w16se="http://schemas.microsoft.com/office/word/2015/wordml/symex" mc:Ignorable="w14 w15 w16se w16cid">
   <w:docDefaults>
     <w:rPrDefault>
       <w:rPr>
@@ -3380,7 +2621,7 @@
       </w:pPr>
     </w:pPrDefault>
   </w:docDefaults>
-  <w:latentStyles w:defLockedState="0" w:defUIPriority="99" w:defSemiHidden="0" w:defUnhideWhenUsed="0" w:defQFormat="0" w:count="371">
+  <w:latentStyles w:defLockedState="0" w:defUIPriority="99" w:defSemiHidden="0" w:defUnhideWhenUsed="0" w:defQFormat="0" w:count="376">
     <w:lsdException w:name="Normal" w:uiPriority="0" w:qFormat="1"/>
     <w:lsdException w:name="heading 1" w:uiPriority="9" w:qFormat="1"/>
     <w:lsdException w:name="heading 2" w:semiHidden="1" w:uiPriority="9" w:unhideWhenUsed="1" w:qFormat="1"/>
@@ -3486,7 +2727,6 @@
     <w:lsdException w:name="HTML Sample" w:semiHidden="1" w:unhideWhenUsed="1"/>
     <w:lsdException w:name="HTML Typewriter" w:semiHidden="1" w:unhideWhenUsed="1"/>
     <w:lsdException w:name="HTML Variable" w:semiHidden="1" w:unhideWhenUsed="1"/>
-    <w:lsdException w:name="Normal Table" w:semiHidden="1" w:unhideWhenUsed="1"/>
     <w:lsdException w:name="annotation subject" w:semiHidden="1" w:unhideWhenUsed="1"/>
     <w:lsdException w:name="No List" w:semiHidden="1" w:unhideWhenUsed="1"/>
     <w:lsdException w:name="Outline List 1" w:semiHidden="1" w:unhideWhenUsed="1"/>
@@ -3529,11 +2769,8 @@
     <w:lsdException w:name="Table Contemporary" w:semiHidden="1" w:unhideWhenUsed="1"/>
     <w:lsdException w:name="Table Elegant" w:semiHidden="1" w:unhideWhenUsed="1"/>
     <w:lsdException w:name="Table Professional" w:semiHidden="1" w:unhideWhenUsed="1"/>
-    <w:lsdException w:name="Table Subtle 1" w:semiHidden="1" w:unhideWhenUsed="1"/>
     <w:lsdException w:name="Table Subtle 2" w:semiHidden="1" w:unhideWhenUsed="1"/>
     <w:lsdException w:name="Table Web 1" w:semiHidden="1" w:unhideWhenUsed="1"/>
-    <w:lsdException w:name="Table Web 2" w:semiHidden="1" w:unhideWhenUsed="1"/>
-    <w:lsdException w:name="Table Web 3" w:semiHidden="1" w:unhideWhenUsed="1"/>
     <w:lsdException w:name="Balloon Text" w:semiHidden="1" w:unhideWhenUsed="1"/>
     <w:lsdException w:name="Table Grid" w:uiPriority="59"/>
     <w:lsdException w:name="Table Theme" w:semiHidden="1" w:unhideWhenUsed="1"/>
@@ -3752,6 +2989,11 @@
     <w:lsdException w:name="List Table 5 Dark Accent 6" w:uiPriority="50"/>
     <w:lsdException w:name="List Table 6 Colorful Accent 6" w:uiPriority="51"/>
     <w:lsdException w:name="List Table 7 Colorful Accent 6" w:uiPriority="52"/>
+    <w:lsdException w:name="Mention" w:semiHidden="1" w:unhideWhenUsed="1"/>
+    <w:lsdException w:name="Smart Hyperlink" w:semiHidden="1" w:unhideWhenUsed="1"/>
+    <w:lsdException w:name="Hashtag" w:semiHidden="1" w:unhideWhenUsed="1"/>
+    <w:lsdException w:name="Unresolved Mention" w:semiHidden="1" w:unhideWhenUsed="1"/>
+    <w:lsdException w:name="Smart Link" w:semiHidden="1" w:unhideWhenUsed="1"/>
   </w:latentStyles>
   <w:style w:type="paragraph" w:default="1" w:styleId="Normal">
     <w:name w:val="Normal"/>
@@ -3885,6 +3127,14 @@
       <w:color w:val="0000FF"/>
       <w:u w:val="single"/>
     </w:rPr>
+  </w:style>
+  <w:style w:type="character" w:styleId="Nmerodepgina">
+    <w:name w:val="page number"/>
+    <w:basedOn w:val="Fuentedeprrafopredeter"/>
+    <w:uiPriority w:val="99"/>
+    <w:semiHidden/>
+    <w:unhideWhenUsed/>
+    <w:rsid w:val="00E07C00"/>
   </w:style>
 </w:styles>
 </file>

</xml_diff>